<commit_message>
Documentation changes - Home PC
</commit_message>
<xml_diff>
--- a/Other Documents/Document/LabCoursePRojectSoftware.docx
+++ b/Other Documents/Document/LabCoursePRojectSoftware.docx
@@ -19,7 +19,6 @@
           <w:noProof/>
           <w:sz w:val="28"/>
           <w:szCs w:val="28"/>
-          <w:lang w:val="sq-AL"/>
         </w:rPr>
         <w:drawing>
           <wp:inline distT="0" distB="0" distL="0" distR="0" wp14:anchorId="50D19564" wp14:editId="135CF419">
@@ -737,7 +736,6 @@
             <w:rPr>
               <w:rFonts w:eastAsiaTheme="minorEastAsia"/>
               <w:noProof/>
-              <w:lang w:val="sq-AL"/>
             </w:rPr>
           </w:pPr>
           <w:r>
@@ -761,7 +759,7 @@
             </w:rPr>
             <w:fldChar w:fldCharType="separate"/>
           </w:r>
-          <w:hyperlink w:anchor="_Toc377589044" w:history="1">
+          <w:hyperlink w:anchor="_Toc377852328" w:history="1">
             <w:r>
               <w:rPr>
                 <w:rStyle w:val="Hyperlink"/>
@@ -775,7 +773,6 @@
               <w:rPr>
                 <w:noProof/>
                 <w:webHidden/>
-                <w:lang w:val="sq-AL"/>
               </w:rPr>
               <w:tab/>
             </w:r>
@@ -783,7 +780,6 @@
               <w:rPr>
                 <w:noProof/>
                 <w:webHidden/>
-                <w:lang w:val="sq-AL"/>
               </w:rPr>
               <w:fldChar w:fldCharType="begin"/>
             </w:r>
@@ -791,22 +787,19 @@
               <w:rPr>
                 <w:noProof/>
                 <w:webHidden/>
-                <w:lang w:val="sq-AL"/>
-              </w:rPr>
-              <w:instrText xml:space="preserve"> PAGEREF _Toc377589044 \h </w:instrText>
-            </w:r>
-            <w:r>
-              <w:rPr>
-                <w:noProof/>
-                <w:webHidden/>
-                <w:lang w:val="sq-AL"/>
-              </w:rPr>
-            </w:r>
-            <w:r>
-              <w:rPr>
-                <w:noProof/>
-                <w:webHidden/>
-                <w:lang w:val="sq-AL"/>
+              </w:rPr>
+              <w:instrText xml:space="preserve"> PAGEREF _Toc377852328 \h </w:instrText>
+            </w:r>
+            <w:r>
+              <w:rPr>
+                <w:noProof/>
+                <w:webHidden/>
+              </w:rPr>
+            </w:r>
+            <w:r>
+              <w:rPr>
+                <w:noProof/>
+                <w:webHidden/>
               </w:rPr>
               <w:fldChar w:fldCharType="separate"/>
             </w:r>
@@ -814,7 +807,6 @@
               <w:rPr>
                 <w:noProof/>
                 <w:webHidden/>
-                <w:lang w:val="sq-AL"/>
               </w:rPr>
               <w:t>4</w:t>
             </w:r>
@@ -822,7 +814,6 @@
               <w:rPr>
                 <w:noProof/>
                 <w:webHidden/>
-                <w:lang w:val="sq-AL"/>
               </w:rPr>
               <w:fldChar w:fldCharType="end"/>
             </w:r>
@@ -837,10 +828,9 @@
             <w:rPr>
               <w:rFonts w:eastAsiaTheme="minorEastAsia"/>
               <w:noProof/>
-              <w:lang w:val="sq-AL"/>
             </w:rPr>
           </w:pPr>
-          <w:hyperlink w:anchor="_Toc377589045" w:history="1">
+          <w:hyperlink w:anchor="_Toc377852329" w:history="1">
             <w:r>
               <w:rPr>
                 <w:rStyle w:val="Hyperlink"/>
@@ -854,7 +844,6 @@
               <w:rPr>
                 <w:rFonts w:eastAsiaTheme="minorEastAsia"/>
                 <w:noProof/>
-                <w:lang w:val="sq-AL"/>
               </w:rPr>
               <w:tab/>
             </w:r>
@@ -871,7 +860,6 @@
               <w:rPr>
                 <w:noProof/>
                 <w:webHidden/>
-                <w:lang w:val="sq-AL"/>
               </w:rPr>
               <w:tab/>
             </w:r>
@@ -879,7 +867,6 @@
               <w:rPr>
                 <w:noProof/>
                 <w:webHidden/>
-                <w:lang w:val="sq-AL"/>
               </w:rPr>
               <w:fldChar w:fldCharType="begin"/>
             </w:r>
@@ -887,22 +874,19 @@
               <w:rPr>
                 <w:noProof/>
                 <w:webHidden/>
-                <w:lang w:val="sq-AL"/>
-              </w:rPr>
-              <w:instrText xml:space="preserve"> PAGEREF _Toc377589045 \h </w:instrText>
-            </w:r>
-            <w:r>
-              <w:rPr>
-                <w:noProof/>
-                <w:webHidden/>
-                <w:lang w:val="sq-AL"/>
-              </w:rPr>
-            </w:r>
-            <w:r>
-              <w:rPr>
-                <w:noProof/>
-                <w:webHidden/>
-                <w:lang w:val="sq-AL"/>
+              </w:rPr>
+              <w:instrText xml:space="preserve"> PAGEREF _Toc377852329 \h </w:instrText>
+            </w:r>
+            <w:r>
+              <w:rPr>
+                <w:noProof/>
+                <w:webHidden/>
+              </w:rPr>
+            </w:r>
+            <w:r>
+              <w:rPr>
+                <w:noProof/>
+                <w:webHidden/>
               </w:rPr>
               <w:fldChar w:fldCharType="separate"/>
             </w:r>
@@ -910,7 +894,6 @@
               <w:rPr>
                 <w:noProof/>
                 <w:webHidden/>
-                <w:lang w:val="sq-AL"/>
               </w:rPr>
               <w:t>5</w:t>
             </w:r>
@@ -918,7 +901,6 @@
               <w:rPr>
                 <w:noProof/>
                 <w:webHidden/>
-                <w:lang w:val="sq-AL"/>
               </w:rPr>
               <w:fldChar w:fldCharType="end"/>
             </w:r>
@@ -934,10 +916,9 @@
             <w:rPr>
               <w:rFonts w:eastAsiaTheme="minorEastAsia"/>
               <w:noProof/>
-              <w:lang w:val="sq-AL"/>
             </w:rPr>
           </w:pPr>
-          <w:hyperlink w:anchor="_Toc377589046" w:history="1">
+          <w:hyperlink w:anchor="_Toc377852330" w:history="1">
             <w:r>
               <w:rPr>
                 <w:rStyle w:val="Hyperlink"/>
@@ -951,7 +932,6 @@
               <w:rPr>
                 <w:rFonts w:eastAsiaTheme="minorEastAsia"/>
                 <w:noProof/>
-                <w:lang w:val="sq-AL"/>
               </w:rPr>
               <w:tab/>
             </w:r>
@@ -968,7 +948,6 @@
               <w:rPr>
                 <w:noProof/>
                 <w:webHidden/>
-                <w:lang w:val="sq-AL"/>
               </w:rPr>
               <w:tab/>
             </w:r>
@@ -976,7 +955,6 @@
               <w:rPr>
                 <w:noProof/>
                 <w:webHidden/>
-                <w:lang w:val="sq-AL"/>
               </w:rPr>
               <w:fldChar w:fldCharType="begin"/>
             </w:r>
@@ -984,22 +962,19 @@
               <w:rPr>
                 <w:noProof/>
                 <w:webHidden/>
-                <w:lang w:val="sq-AL"/>
-              </w:rPr>
-              <w:instrText xml:space="preserve"> PAGEREF _Toc377589046 \h </w:instrText>
-            </w:r>
-            <w:r>
-              <w:rPr>
-                <w:noProof/>
-                <w:webHidden/>
-                <w:lang w:val="sq-AL"/>
-              </w:rPr>
-            </w:r>
-            <w:r>
-              <w:rPr>
-                <w:noProof/>
-                <w:webHidden/>
-                <w:lang w:val="sq-AL"/>
+              </w:rPr>
+              <w:instrText xml:space="preserve"> PAGEREF _Toc377852330 \h </w:instrText>
+            </w:r>
+            <w:r>
+              <w:rPr>
+                <w:noProof/>
+                <w:webHidden/>
+              </w:rPr>
+            </w:r>
+            <w:r>
+              <w:rPr>
+                <w:noProof/>
+                <w:webHidden/>
               </w:rPr>
               <w:fldChar w:fldCharType="separate"/>
             </w:r>
@@ -1007,7 +982,6 @@
               <w:rPr>
                 <w:noProof/>
                 <w:webHidden/>
-                <w:lang w:val="sq-AL"/>
               </w:rPr>
               <w:t>5</w:t>
             </w:r>
@@ -1015,7 +989,6 @@
               <w:rPr>
                 <w:noProof/>
                 <w:webHidden/>
-                <w:lang w:val="sq-AL"/>
               </w:rPr>
               <w:fldChar w:fldCharType="end"/>
             </w:r>
@@ -1031,10 +1004,9 @@
             <w:rPr>
               <w:rFonts w:eastAsiaTheme="minorEastAsia"/>
               <w:noProof/>
-              <w:lang w:val="sq-AL"/>
             </w:rPr>
           </w:pPr>
-          <w:hyperlink w:anchor="_Toc377589047" w:history="1">
+          <w:hyperlink w:anchor="_Toc377852331" w:history="1">
             <w:r>
               <w:rPr>
                 <w:rStyle w:val="Hyperlink"/>
@@ -1048,7 +1020,6 @@
               <w:rPr>
                 <w:rFonts w:eastAsiaTheme="minorEastAsia"/>
                 <w:noProof/>
-                <w:lang w:val="sq-AL"/>
               </w:rPr>
               <w:tab/>
             </w:r>
@@ -1059,13 +1030,12 @@
                 <w:noProof/>
                 <w:lang w:val="sq-AL"/>
               </w:rPr>
-              <w:t>Fusha e perkufizimit (Project Scope)</w:t>
-            </w:r>
-            <w:r>
-              <w:rPr>
-                <w:noProof/>
-                <w:webHidden/>
-                <w:lang w:val="sq-AL"/>
+              <w:t>Fusha e përkufizimit (Project Scope)</w:t>
+            </w:r>
+            <w:r>
+              <w:rPr>
+                <w:noProof/>
+                <w:webHidden/>
               </w:rPr>
               <w:tab/>
             </w:r>
@@ -1073,7 +1043,6 @@
               <w:rPr>
                 <w:noProof/>
                 <w:webHidden/>
-                <w:lang w:val="sq-AL"/>
               </w:rPr>
               <w:fldChar w:fldCharType="begin"/>
             </w:r>
@@ -1081,22 +1050,19 @@
               <w:rPr>
                 <w:noProof/>
                 <w:webHidden/>
-                <w:lang w:val="sq-AL"/>
-              </w:rPr>
-              <w:instrText xml:space="preserve"> PAGEREF _Toc377589047 \h </w:instrText>
-            </w:r>
-            <w:r>
-              <w:rPr>
-                <w:noProof/>
-                <w:webHidden/>
-                <w:lang w:val="sq-AL"/>
-              </w:rPr>
-            </w:r>
-            <w:r>
-              <w:rPr>
-                <w:noProof/>
-                <w:webHidden/>
-                <w:lang w:val="sq-AL"/>
+              </w:rPr>
+              <w:instrText xml:space="preserve"> PAGEREF _Toc377852331 \h </w:instrText>
+            </w:r>
+            <w:r>
+              <w:rPr>
+                <w:noProof/>
+                <w:webHidden/>
+              </w:rPr>
+            </w:r>
+            <w:r>
+              <w:rPr>
+                <w:noProof/>
+                <w:webHidden/>
               </w:rPr>
               <w:fldChar w:fldCharType="separate"/>
             </w:r>
@@ -1104,7 +1070,6 @@
               <w:rPr>
                 <w:noProof/>
                 <w:webHidden/>
-                <w:lang w:val="sq-AL"/>
               </w:rPr>
               <w:t>5</w:t>
             </w:r>
@@ -1112,7 +1077,6 @@
               <w:rPr>
                 <w:noProof/>
                 <w:webHidden/>
-                <w:lang w:val="sq-AL"/>
               </w:rPr>
               <w:fldChar w:fldCharType="end"/>
             </w:r>
@@ -1128,10 +1092,9 @@
             <w:rPr>
               <w:rFonts w:eastAsiaTheme="minorEastAsia"/>
               <w:noProof/>
-              <w:lang w:val="sq-AL"/>
             </w:rPr>
           </w:pPr>
-          <w:hyperlink w:anchor="_Toc377589048" w:history="1">
+          <w:hyperlink w:anchor="_Toc377852332" w:history="1">
             <w:r>
               <w:rPr>
                 <w:rStyle w:val="Hyperlink"/>
@@ -1145,7 +1108,6 @@
               <w:rPr>
                 <w:rFonts w:eastAsiaTheme="minorEastAsia"/>
                 <w:noProof/>
-                <w:lang w:val="sq-AL"/>
               </w:rPr>
               <w:tab/>
             </w:r>
@@ -1162,7 +1124,6 @@
               <w:rPr>
                 <w:noProof/>
                 <w:webHidden/>
-                <w:lang w:val="sq-AL"/>
               </w:rPr>
               <w:tab/>
             </w:r>
@@ -1170,7 +1131,6 @@
               <w:rPr>
                 <w:noProof/>
                 <w:webHidden/>
-                <w:lang w:val="sq-AL"/>
               </w:rPr>
               <w:fldChar w:fldCharType="begin"/>
             </w:r>
@@ -1178,22 +1138,19 @@
               <w:rPr>
                 <w:noProof/>
                 <w:webHidden/>
-                <w:lang w:val="sq-AL"/>
-              </w:rPr>
-              <w:instrText xml:space="preserve"> PAGEREF _Toc377589048 \h </w:instrText>
-            </w:r>
-            <w:r>
-              <w:rPr>
-                <w:noProof/>
-                <w:webHidden/>
-                <w:lang w:val="sq-AL"/>
-              </w:rPr>
-            </w:r>
-            <w:r>
-              <w:rPr>
-                <w:noProof/>
-                <w:webHidden/>
-                <w:lang w:val="sq-AL"/>
+              </w:rPr>
+              <w:instrText xml:space="preserve"> PAGEREF _Toc377852332 \h </w:instrText>
+            </w:r>
+            <w:r>
+              <w:rPr>
+                <w:noProof/>
+                <w:webHidden/>
+              </w:rPr>
+            </w:r>
+            <w:r>
+              <w:rPr>
+                <w:noProof/>
+                <w:webHidden/>
               </w:rPr>
               <w:fldChar w:fldCharType="separate"/>
             </w:r>
@@ -1201,7 +1158,6 @@
               <w:rPr>
                 <w:noProof/>
                 <w:webHidden/>
-                <w:lang w:val="sq-AL"/>
               </w:rPr>
               <w:t>5</w:t>
             </w:r>
@@ -1209,7 +1165,6 @@
               <w:rPr>
                 <w:noProof/>
                 <w:webHidden/>
-                <w:lang w:val="sq-AL"/>
               </w:rPr>
               <w:fldChar w:fldCharType="end"/>
             </w:r>
@@ -1225,10 +1180,9 @@
             <w:rPr>
               <w:rFonts w:eastAsiaTheme="minorEastAsia"/>
               <w:noProof/>
-              <w:lang w:val="sq-AL"/>
             </w:rPr>
           </w:pPr>
-          <w:hyperlink w:anchor="_Toc377589049" w:history="1">
+          <w:hyperlink w:anchor="_Toc377852333" w:history="1">
             <w:r>
               <w:rPr>
                 <w:rStyle w:val="Hyperlink"/>
@@ -1242,7 +1196,6 @@
               <w:rPr>
                 <w:rFonts w:eastAsiaTheme="minorEastAsia"/>
                 <w:noProof/>
-                <w:lang w:val="sq-AL"/>
               </w:rPr>
               <w:tab/>
             </w:r>
@@ -1259,7 +1212,6 @@
               <w:rPr>
                 <w:noProof/>
                 <w:webHidden/>
-                <w:lang w:val="sq-AL"/>
               </w:rPr>
               <w:tab/>
             </w:r>
@@ -1267,7 +1219,6 @@
               <w:rPr>
                 <w:noProof/>
                 <w:webHidden/>
-                <w:lang w:val="sq-AL"/>
               </w:rPr>
               <w:fldChar w:fldCharType="begin"/>
             </w:r>
@@ -1275,22 +1226,19 @@
               <w:rPr>
                 <w:noProof/>
                 <w:webHidden/>
-                <w:lang w:val="sq-AL"/>
-              </w:rPr>
-              <w:instrText xml:space="preserve"> PAGEREF _Toc377589049 \h </w:instrText>
-            </w:r>
-            <w:r>
-              <w:rPr>
-                <w:noProof/>
-                <w:webHidden/>
-                <w:lang w:val="sq-AL"/>
-              </w:rPr>
-            </w:r>
-            <w:r>
-              <w:rPr>
-                <w:noProof/>
-                <w:webHidden/>
-                <w:lang w:val="sq-AL"/>
+              </w:rPr>
+              <w:instrText xml:space="preserve"> PAGEREF _Toc377852333 \h </w:instrText>
+            </w:r>
+            <w:r>
+              <w:rPr>
+                <w:noProof/>
+                <w:webHidden/>
+              </w:rPr>
+            </w:r>
+            <w:r>
+              <w:rPr>
+                <w:noProof/>
+                <w:webHidden/>
               </w:rPr>
               <w:fldChar w:fldCharType="separate"/>
             </w:r>
@@ -1298,7 +1246,6 @@
               <w:rPr>
                 <w:noProof/>
                 <w:webHidden/>
-                <w:lang w:val="sq-AL"/>
               </w:rPr>
               <w:t>6</w:t>
             </w:r>
@@ -1306,7 +1253,6 @@
               <w:rPr>
                 <w:noProof/>
                 <w:webHidden/>
-                <w:lang w:val="sq-AL"/>
               </w:rPr>
               <w:fldChar w:fldCharType="end"/>
             </w:r>
@@ -1322,10 +1268,9 @@
             <w:rPr>
               <w:rFonts w:eastAsiaTheme="minorEastAsia"/>
               <w:noProof/>
-              <w:lang w:val="sq-AL"/>
             </w:rPr>
           </w:pPr>
-          <w:hyperlink w:anchor="_Toc377589050" w:history="1">
+          <w:hyperlink w:anchor="_Toc377852334" w:history="1">
             <w:r>
               <w:rPr>
                 <w:rStyle w:val="Hyperlink"/>
@@ -1339,7 +1284,6 @@
               <w:rPr>
                 <w:rFonts w:eastAsiaTheme="minorEastAsia"/>
                 <w:noProof/>
-                <w:lang w:val="sq-AL"/>
               </w:rPr>
               <w:tab/>
             </w:r>
@@ -1356,7 +1300,6 @@
               <w:rPr>
                 <w:noProof/>
                 <w:webHidden/>
-                <w:lang w:val="sq-AL"/>
               </w:rPr>
               <w:tab/>
             </w:r>
@@ -1364,7 +1307,6 @@
               <w:rPr>
                 <w:noProof/>
                 <w:webHidden/>
-                <w:lang w:val="sq-AL"/>
               </w:rPr>
               <w:fldChar w:fldCharType="begin"/>
             </w:r>
@@ -1372,22 +1314,19 @@
               <w:rPr>
                 <w:noProof/>
                 <w:webHidden/>
-                <w:lang w:val="sq-AL"/>
-              </w:rPr>
-              <w:instrText xml:space="preserve"> PAGEREF _Toc377589050 \h </w:instrText>
-            </w:r>
-            <w:r>
-              <w:rPr>
-                <w:noProof/>
-                <w:webHidden/>
-                <w:lang w:val="sq-AL"/>
-              </w:rPr>
-            </w:r>
-            <w:r>
-              <w:rPr>
-                <w:noProof/>
-                <w:webHidden/>
-                <w:lang w:val="sq-AL"/>
+              </w:rPr>
+              <w:instrText xml:space="preserve"> PAGEREF _Toc377852334 \h </w:instrText>
+            </w:r>
+            <w:r>
+              <w:rPr>
+                <w:noProof/>
+                <w:webHidden/>
+              </w:rPr>
+            </w:r>
+            <w:r>
+              <w:rPr>
+                <w:noProof/>
+                <w:webHidden/>
               </w:rPr>
               <w:fldChar w:fldCharType="separate"/>
             </w:r>
@@ -1395,7 +1334,6 @@
               <w:rPr>
                 <w:noProof/>
                 <w:webHidden/>
-                <w:lang w:val="sq-AL"/>
               </w:rPr>
               <w:t>6</w:t>
             </w:r>
@@ -1403,7 +1341,6 @@
               <w:rPr>
                 <w:noProof/>
                 <w:webHidden/>
-                <w:lang w:val="sq-AL"/>
               </w:rPr>
               <w:fldChar w:fldCharType="end"/>
             </w:r>
@@ -1419,10 +1356,9 @@
             <w:rPr>
               <w:rFonts w:eastAsiaTheme="minorEastAsia"/>
               <w:noProof/>
-              <w:lang w:val="sq-AL"/>
             </w:rPr>
           </w:pPr>
-          <w:hyperlink w:anchor="_Toc377589051" w:history="1">
+          <w:hyperlink w:anchor="_Toc377852335" w:history="1">
             <w:r>
               <w:rPr>
                 <w:rStyle w:val="Hyperlink"/>
@@ -1436,7 +1372,6 @@
               <w:rPr>
                 <w:rFonts w:eastAsiaTheme="minorEastAsia"/>
                 <w:noProof/>
-                <w:lang w:val="sq-AL"/>
               </w:rPr>
               <w:tab/>
             </w:r>
@@ -1453,7 +1388,6 @@
               <w:rPr>
                 <w:noProof/>
                 <w:webHidden/>
-                <w:lang w:val="sq-AL"/>
               </w:rPr>
               <w:tab/>
             </w:r>
@@ -1461,7 +1395,6 @@
               <w:rPr>
                 <w:noProof/>
                 <w:webHidden/>
-                <w:lang w:val="sq-AL"/>
               </w:rPr>
               <w:fldChar w:fldCharType="begin"/>
             </w:r>
@@ -1469,22 +1402,19 @@
               <w:rPr>
                 <w:noProof/>
                 <w:webHidden/>
-                <w:lang w:val="sq-AL"/>
-              </w:rPr>
-              <w:instrText xml:space="preserve"> PAGEREF _Toc377589051 \h </w:instrText>
-            </w:r>
-            <w:r>
-              <w:rPr>
-                <w:noProof/>
-                <w:webHidden/>
-                <w:lang w:val="sq-AL"/>
-              </w:rPr>
-            </w:r>
-            <w:r>
-              <w:rPr>
-                <w:noProof/>
-                <w:webHidden/>
-                <w:lang w:val="sq-AL"/>
+              </w:rPr>
+              <w:instrText xml:space="preserve"> PAGEREF _Toc377852335 \h </w:instrText>
+            </w:r>
+            <w:r>
+              <w:rPr>
+                <w:noProof/>
+                <w:webHidden/>
+              </w:rPr>
+            </w:r>
+            <w:r>
+              <w:rPr>
+                <w:noProof/>
+                <w:webHidden/>
               </w:rPr>
               <w:fldChar w:fldCharType="separate"/>
             </w:r>
@@ -1492,7 +1422,6 @@
               <w:rPr>
                 <w:noProof/>
                 <w:webHidden/>
-                <w:lang w:val="sq-AL"/>
               </w:rPr>
               <w:t>6</w:t>
             </w:r>
@@ -1500,7 +1429,6 @@
               <w:rPr>
                 <w:noProof/>
                 <w:webHidden/>
-                <w:lang w:val="sq-AL"/>
               </w:rPr>
               <w:fldChar w:fldCharType="end"/>
             </w:r>
@@ -1516,10 +1444,9 @@
             <w:rPr>
               <w:rFonts w:eastAsiaTheme="minorEastAsia"/>
               <w:noProof/>
-              <w:lang w:val="sq-AL"/>
             </w:rPr>
           </w:pPr>
-          <w:hyperlink w:anchor="_Toc377589052" w:history="1">
+          <w:hyperlink w:anchor="_Toc377852336" w:history="1">
             <w:r>
               <w:rPr>
                 <w:rStyle w:val="Hyperlink"/>
@@ -1533,7 +1460,6 @@
               <w:rPr>
                 <w:rFonts w:eastAsiaTheme="minorEastAsia"/>
                 <w:noProof/>
-                <w:lang w:val="sq-AL"/>
               </w:rPr>
               <w:tab/>
             </w:r>
@@ -1550,7 +1476,6 @@
               <w:rPr>
                 <w:noProof/>
                 <w:webHidden/>
-                <w:lang w:val="sq-AL"/>
               </w:rPr>
               <w:tab/>
             </w:r>
@@ -1558,7 +1483,6 @@
               <w:rPr>
                 <w:noProof/>
                 <w:webHidden/>
-                <w:lang w:val="sq-AL"/>
               </w:rPr>
               <w:fldChar w:fldCharType="begin"/>
             </w:r>
@@ -1566,22 +1490,19 @@
               <w:rPr>
                 <w:noProof/>
                 <w:webHidden/>
-                <w:lang w:val="sq-AL"/>
-              </w:rPr>
-              <w:instrText xml:space="preserve"> PAGEREF _Toc377589052 \h </w:instrText>
-            </w:r>
-            <w:r>
-              <w:rPr>
-                <w:noProof/>
-                <w:webHidden/>
-                <w:lang w:val="sq-AL"/>
-              </w:rPr>
-            </w:r>
-            <w:r>
-              <w:rPr>
-                <w:noProof/>
-                <w:webHidden/>
-                <w:lang w:val="sq-AL"/>
+              </w:rPr>
+              <w:instrText xml:space="preserve"> PAGEREF _Toc377852336 \h </w:instrText>
+            </w:r>
+            <w:r>
+              <w:rPr>
+                <w:noProof/>
+                <w:webHidden/>
+              </w:rPr>
+            </w:r>
+            <w:r>
+              <w:rPr>
+                <w:noProof/>
+                <w:webHidden/>
               </w:rPr>
               <w:fldChar w:fldCharType="separate"/>
             </w:r>
@@ -1589,7 +1510,6 @@
               <w:rPr>
                 <w:noProof/>
                 <w:webHidden/>
-                <w:lang w:val="sq-AL"/>
               </w:rPr>
               <w:t>6</w:t>
             </w:r>
@@ -1597,7 +1517,6 @@
               <w:rPr>
                 <w:noProof/>
                 <w:webHidden/>
-                <w:lang w:val="sq-AL"/>
               </w:rPr>
               <w:fldChar w:fldCharType="end"/>
             </w:r>
@@ -1613,10 +1532,9 @@
             <w:rPr>
               <w:rFonts w:eastAsiaTheme="minorEastAsia"/>
               <w:noProof/>
-              <w:lang w:val="sq-AL"/>
             </w:rPr>
           </w:pPr>
-          <w:hyperlink w:anchor="_Toc377589053" w:history="1">
+          <w:hyperlink w:anchor="_Toc377852337" w:history="1">
             <w:r>
               <w:rPr>
                 <w:rStyle w:val="Hyperlink"/>
@@ -1630,7 +1548,6 @@
               <w:rPr>
                 <w:rFonts w:eastAsiaTheme="minorEastAsia"/>
                 <w:noProof/>
-                <w:lang w:val="sq-AL"/>
               </w:rPr>
               <w:tab/>
             </w:r>
@@ -1641,13 +1558,12 @@
                 <w:noProof/>
                 <w:lang w:val="sq-AL"/>
               </w:rPr>
-              <w:t>Varrësitë e grupit</w:t>
-            </w:r>
-            <w:r>
-              <w:rPr>
-                <w:noProof/>
-                <w:webHidden/>
-                <w:lang w:val="sq-AL"/>
+              <w:t>Varësitë e grupit</w:t>
+            </w:r>
+            <w:r>
+              <w:rPr>
+                <w:noProof/>
+                <w:webHidden/>
               </w:rPr>
               <w:tab/>
             </w:r>
@@ -1655,7 +1571,6 @@
               <w:rPr>
                 <w:noProof/>
                 <w:webHidden/>
-                <w:lang w:val="sq-AL"/>
               </w:rPr>
               <w:fldChar w:fldCharType="begin"/>
             </w:r>
@@ -1663,22 +1578,19 @@
               <w:rPr>
                 <w:noProof/>
                 <w:webHidden/>
-                <w:lang w:val="sq-AL"/>
-              </w:rPr>
-              <w:instrText xml:space="preserve"> PAGEREF _Toc377589053 \h </w:instrText>
-            </w:r>
-            <w:r>
-              <w:rPr>
-                <w:noProof/>
-                <w:webHidden/>
-                <w:lang w:val="sq-AL"/>
-              </w:rPr>
-            </w:r>
-            <w:r>
-              <w:rPr>
-                <w:noProof/>
-                <w:webHidden/>
-                <w:lang w:val="sq-AL"/>
+              </w:rPr>
+              <w:instrText xml:space="preserve"> PAGEREF _Toc377852337 \h </w:instrText>
+            </w:r>
+            <w:r>
+              <w:rPr>
+                <w:noProof/>
+                <w:webHidden/>
+              </w:rPr>
+            </w:r>
+            <w:r>
+              <w:rPr>
+                <w:noProof/>
+                <w:webHidden/>
               </w:rPr>
               <w:fldChar w:fldCharType="separate"/>
             </w:r>
@@ -1686,7 +1598,6 @@
               <w:rPr>
                 <w:noProof/>
                 <w:webHidden/>
-                <w:lang w:val="sq-AL"/>
               </w:rPr>
               <w:t>6</w:t>
             </w:r>
@@ -1694,7 +1605,6 @@
               <w:rPr>
                 <w:noProof/>
                 <w:webHidden/>
-                <w:lang w:val="sq-AL"/>
               </w:rPr>
               <w:fldChar w:fldCharType="end"/>
             </w:r>
@@ -1710,10 +1620,9 @@
             <w:rPr>
               <w:rFonts w:eastAsiaTheme="minorEastAsia"/>
               <w:noProof/>
-              <w:lang w:val="sq-AL"/>
             </w:rPr>
           </w:pPr>
-          <w:hyperlink w:anchor="_Toc377589054" w:history="1">
+          <w:hyperlink w:anchor="_Toc377852338" w:history="1">
             <w:r>
               <w:rPr>
                 <w:rStyle w:val="Hyperlink"/>
@@ -1727,7 +1636,6 @@
               <w:rPr>
                 <w:rFonts w:eastAsiaTheme="minorEastAsia"/>
                 <w:noProof/>
-                <w:lang w:val="sq-AL"/>
               </w:rPr>
               <w:tab/>
             </w:r>
@@ -1738,13 +1646,12 @@
                 <w:noProof/>
                 <w:lang w:val="sq-AL"/>
               </w:rPr>
-              <w:t>Indentifikimi i rrezik</w:t>
-            </w:r>
-            <w:r>
-              <w:rPr>
-                <w:noProof/>
-                <w:webHidden/>
-                <w:lang w:val="sq-AL"/>
+              <w:t>Identifikimi i rrezikut</w:t>
+            </w:r>
+            <w:r>
+              <w:rPr>
+                <w:noProof/>
+                <w:webHidden/>
               </w:rPr>
               <w:tab/>
             </w:r>
@@ -1752,7 +1659,6 @@
               <w:rPr>
                 <w:noProof/>
                 <w:webHidden/>
-                <w:lang w:val="sq-AL"/>
               </w:rPr>
               <w:fldChar w:fldCharType="begin"/>
             </w:r>
@@ -1760,22 +1666,19 @@
               <w:rPr>
                 <w:noProof/>
                 <w:webHidden/>
-                <w:lang w:val="sq-AL"/>
-              </w:rPr>
-              <w:instrText xml:space="preserve"> PAGEREF _Toc377589054 \h </w:instrText>
-            </w:r>
-            <w:r>
-              <w:rPr>
-                <w:noProof/>
-                <w:webHidden/>
-                <w:lang w:val="sq-AL"/>
-              </w:rPr>
-            </w:r>
-            <w:r>
-              <w:rPr>
-                <w:noProof/>
-                <w:webHidden/>
-                <w:lang w:val="sq-AL"/>
+              </w:rPr>
+              <w:instrText xml:space="preserve"> PAGEREF _Toc377852338 \h </w:instrText>
+            </w:r>
+            <w:r>
+              <w:rPr>
+                <w:noProof/>
+                <w:webHidden/>
+              </w:rPr>
+            </w:r>
+            <w:r>
+              <w:rPr>
+                <w:noProof/>
+                <w:webHidden/>
               </w:rPr>
               <w:fldChar w:fldCharType="separate"/>
             </w:r>
@@ -1783,7 +1686,6 @@
               <w:rPr>
                 <w:noProof/>
                 <w:webHidden/>
-                <w:lang w:val="sq-AL"/>
               </w:rPr>
               <w:t>6</w:t>
             </w:r>
@@ -1791,7 +1693,6 @@
               <w:rPr>
                 <w:noProof/>
                 <w:webHidden/>
-                <w:lang w:val="sq-AL"/>
               </w:rPr>
               <w:fldChar w:fldCharType="end"/>
             </w:r>
@@ -1807,10 +1708,9 @@
             <w:rPr>
               <w:rFonts w:eastAsiaTheme="minorEastAsia"/>
               <w:noProof/>
-              <w:lang w:val="sq-AL"/>
             </w:rPr>
           </w:pPr>
-          <w:hyperlink w:anchor="_Toc377589055" w:history="1">
+          <w:hyperlink w:anchor="_Toc377852339" w:history="1">
             <w:r>
               <w:rPr>
                 <w:rStyle w:val="Hyperlink"/>
@@ -1824,7 +1724,6 @@
               <w:rPr>
                 <w:rFonts w:eastAsiaTheme="minorEastAsia"/>
                 <w:noProof/>
-                <w:lang w:val="sq-AL"/>
               </w:rPr>
               <w:tab/>
             </w:r>
@@ -1841,7 +1740,6 @@
               <w:rPr>
                 <w:noProof/>
                 <w:webHidden/>
-                <w:lang w:val="sq-AL"/>
               </w:rPr>
               <w:tab/>
             </w:r>
@@ -1849,7 +1747,6 @@
               <w:rPr>
                 <w:noProof/>
                 <w:webHidden/>
-                <w:lang w:val="sq-AL"/>
               </w:rPr>
               <w:fldChar w:fldCharType="begin"/>
             </w:r>
@@ -1857,22 +1754,19 @@
               <w:rPr>
                 <w:noProof/>
                 <w:webHidden/>
-                <w:lang w:val="sq-AL"/>
-              </w:rPr>
-              <w:instrText xml:space="preserve"> PAGEREF _Toc377589055 \h </w:instrText>
-            </w:r>
-            <w:r>
-              <w:rPr>
-                <w:noProof/>
-                <w:webHidden/>
-                <w:lang w:val="sq-AL"/>
-              </w:rPr>
-            </w:r>
-            <w:r>
-              <w:rPr>
-                <w:noProof/>
-                <w:webHidden/>
-                <w:lang w:val="sq-AL"/>
+              </w:rPr>
+              <w:instrText xml:space="preserve"> PAGEREF _Toc377852339 \h </w:instrText>
+            </w:r>
+            <w:r>
+              <w:rPr>
+                <w:noProof/>
+                <w:webHidden/>
+              </w:rPr>
+            </w:r>
+            <w:r>
+              <w:rPr>
+                <w:noProof/>
+                <w:webHidden/>
               </w:rPr>
               <w:fldChar w:fldCharType="separate"/>
             </w:r>
@@ -1880,7 +1774,6 @@
               <w:rPr>
                 <w:noProof/>
                 <w:webHidden/>
-                <w:lang w:val="sq-AL"/>
               </w:rPr>
               <w:t>6</w:t>
             </w:r>
@@ -1888,7 +1781,6 @@
               <w:rPr>
                 <w:noProof/>
                 <w:webHidden/>
-                <w:lang w:val="sq-AL"/>
               </w:rPr>
               <w:fldChar w:fldCharType="end"/>
             </w:r>
@@ -1904,10 +1796,9 @@
             <w:rPr>
               <w:rFonts w:eastAsiaTheme="minorEastAsia"/>
               <w:noProof/>
-              <w:lang w:val="sq-AL"/>
             </w:rPr>
           </w:pPr>
-          <w:hyperlink w:anchor="_Toc377589056" w:history="1">
+          <w:hyperlink w:anchor="_Toc377852340" w:history="1">
             <w:r>
               <w:rPr>
                 <w:rStyle w:val="Hyperlink"/>
@@ -1921,7 +1812,6 @@
               <w:rPr>
                 <w:rFonts w:eastAsiaTheme="minorEastAsia"/>
                 <w:noProof/>
-                <w:lang w:val="sq-AL"/>
               </w:rPr>
               <w:tab/>
             </w:r>
@@ -1938,7 +1828,6 @@
               <w:rPr>
                 <w:noProof/>
                 <w:webHidden/>
-                <w:lang w:val="sq-AL"/>
               </w:rPr>
               <w:tab/>
             </w:r>
@@ -1946,7 +1835,6 @@
               <w:rPr>
                 <w:noProof/>
                 <w:webHidden/>
-                <w:lang w:val="sq-AL"/>
               </w:rPr>
               <w:fldChar w:fldCharType="begin"/>
             </w:r>
@@ -1954,22 +1842,19 @@
               <w:rPr>
                 <w:noProof/>
                 <w:webHidden/>
-                <w:lang w:val="sq-AL"/>
-              </w:rPr>
-              <w:instrText xml:space="preserve"> PAGEREF _Toc377589056 \h </w:instrText>
-            </w:r>
-            <w:r>
-              <w:rPr>
-                <w:noProof/>
-                <w:webHidden/>
-                <w:lang w:val="sq-AL"/>
-              </w:rPr>
-            </w:r>
-            <w:r>
-              <w:rPr>
-                <w:noProof/>
-                <w:webHidden/>
-                <w:lang w:val="sq-AL"/>
+              </w:rPr>
+              <w:instrText xml:space="preserve"> PAGEREF _Toc377852340 \h </w:instrText>
+            </w:r>
+            <w:r>
+              <w:rPr>
+                <w:noProof/>
+                <w:webHidden/>
+              </w:rPr>
+            </w:r>
+            <w:r>
+              <w:rPr>
+                <w:noProof/>
+                <w:webHidden/>
               </w:rPr>
               <w:fldChar w:fldCharType="separate"/>
             </w:r>
@@ -1977,7 +1862,6 @@
               <w:rPr>
                 <w:noProof/>
                 <w:webHidden/>
-                <w:lang w:val="sq-AL"/>
               </w:rPr>
               <w:t>6</w:t>
             </w:r>
@@ -1985,7 +1869,6 @@
               <w:rPr>
                 <w:noProof/>
                 <w:webHidden/>
-                <w:lang w:val="sq-AL"/>
               </w:rPr>
               <w:fldChar w:fldCharType="end"/>
             </w:r>
@@ -2001,10 +1884,9 @@
             <w:rPr>
               <w:rFonts w:eastAsiaTheme="minorEastAsia"/>
               <w:noProof/>
-              <w:lang w:val="sq-AL"/>
             </w:rPr>
           </w:pPr>
-          <w:hyperlink w:anchor="_Toc377589057" w:history="1">
+          <w:hyperlink w:anchor="_Toc377852341" w:history="1">
             <w:r>
               <w:rPr>
                 <w:rStyle w:val="Hyperlink"/>
@@ -2018,7 +1900,6 @@
               <w:rPr>
                 <w:rFonts w:eastAsiaTheme="minorEastAsia"/>
                 <w:noProof/>
-                <w:lang w:val="sq-AL"/>
               </w:rPr>
               <w:tab/>
             </w:r>
@@ -2035,7 +1916,6 @@
               <w:rPr>
                 <w:noProof/>
                 <w:webHidden/>
-                <w:lang w:val="sq-AL"/>
               </w:rPr>
               <w:tab/>
             </w:r>
@@ -2043,7 +1923,6 @@
               <w:rPr>
                 <w:noProof/>
                 <w:webHidden/>
-                <w:lang w:val="sq-AL"/>
               </w:rPr>
               <w:fldChar w:fldCharType="begin"/>
             </w:r>
@@ -2051,22 +1930,19 @@
               <w:rPr>
                 <w:noProof/>
                 <w:webHidden/>
-                <w:lang w:val="sq-AL"/>
-              </w:rPr>
-              <w:instrText xml:space="preserve"> PAGEREF _Toc377589057 \h </w:instrText>
-            </w:r>
-            <w:r>
-              <w:rPr>
-                <w:noProof/>
-                <w:webHidden/>
-                <w:lang w:val="sq-AL"/>
-              </w:rPr>
-            </w:r>
-            <w:r>
-              <w:rPr>
-                <w:noProof/>
-                <w:webHidden/>
-                <w:lang w:val="sq-AL"/>
+              </w:rPr>
+              <w:instrText xml:space="preserve"> PAGEREF _Toc377852341 \h </w:instrText>
+            </w:r>
+            <w:r>
+              <w:rPr>
+                <w:noProof/>
+                <w:webHidden/>
+              </w:rPr>
+            </w:r>
+            <w:r>
+              <w:rPr>
+                <w:noProof/>
+                <w:webHidden/>
               </w:rPr>
               <w:fldChar w:fldCharType="separate"/>
             </w:r>
@@ -2074,7 +1950,6 @@
               <w:rPr>
                 <w:noProof/>
                 <w:webHidden/>
-                <w:lang w:val="sq-AL"/>
               </w:rPr>
               <w:t>7</w:t>
             </w:r>
@@ -2082,7 +1957,6 @@
               <w:rPr>
                 <w:noProof/>
                 <w:webHidden/>
-                <w:lang w:val="sq-AL"/>
               </w:rPr>
               <w:fldChar w:fldCharType="end"/>
             </w:r>
@@ -2098,10 +1972,9 @@
             <w:rPr>
               <w:rFonts w:eastAsiaTheme="minorEastAsia"/>
               <w:noProof/>
-              <w:lang w:val="sq-AL"/>
             </w:rPr>
           </w:pPr>
-          <w:hyperlink w:anchor="_Toc377589058" w:history="1">
+          <w:hyperlink w:anchor="_Toc377852342" w:history="1">
             <w:r>
               <w:rPr>
                 <w:rStyle w:val="Hyperlink"/>
@@ -2115,7 +1988,6 @@
               <w:rPr>
                 <w:rFonts w:eastAsiaTheme="minorEastAsia"/>
                 <w:noProof/>
-                <w:lang w:val="sq-AL"/>
               </w:rPr>
               <w:tab/>
             </w:r>
@@ -2132,7 +2004,6 @@
               <w:rPr>
                 <w:noProof/>
                 <w:webHidden/>
-                <w:lang w:val="sq-AL"/>
               </w:rPr>
               <w:tab/>
             </w:r>
@@ -2140,7 +2011,6 @@
               <w:rPr>
                 <w:noProof/>
                 <w:webHidden/>
-                <w:lang w:val="sq-AL"/>
               </w:rPr>
               <w:fldChar w:fldCharType="begin"/>
             </w:r>
@@ -2148,22 +2018,19 @@
               <w:rPr>
                 <w:noProof/>
                 <w:webHidden/>
-                <w:lang w:val="sq-AL"/>
-              </w:rPr>
-              <w:instrText xml:space="preserve"> PAGEREF _Toc377589058 \h </w:instrText>
-            </w:r>
-            <w:r>
-              <w:rPr>
-                <w:noProof/>
-                <w:webHidden/>
-                <w:lang w:val="sq-AL"/>
-              </w:rPr>
-            </w:r>
-            <w:r>
-              <w:rPr>
-                <w:noProof/>
-                <w:webHidden/>
-                <w:lang w:val="sq-AL"/>
+              </w:rPr>
+              <w:instrText xml:space="preserve"> PAGEREF _Toc377852342 \h </w:instrText>
+            </w:r>
+            <w:r>
+              <w:rPr>
+                <w:noProof/>
+                <w:webHidden/>
+              </w:rPr>
+            </w:r>
+            <w:r>
+              <w:rPr>
+                <w:noProof/>
+                <w:webHidden/>
               </w:rPr>
               <w:fldChar w:fldCharType="separate"/>
             </w:r>
@@ -2171,7 +2038,6 @@
               <w:rPr>
                 <w:noProof/>
                 <w:webHidden/>
-                <w:lang w:val="sq-AL"/>
               </w:rPr>
               <w:t>7</w:t>
             </w:r>
@@ -2179,7 +2045,6 @@
               <w:rPr>
                 <w:noProof/>
                 <w:webHidden/>
-                <w:lang w:val="sq-AL"/>
               </w:rPr>
               <w:fldChar w:fldCharType="end"/>
             </w:r>
@@ -2195,10 +2060,9 @@
             <w:rPr>
               <w:rFonts w:eastAsiaTheme="minorEastAsia"/>
               <w:noProof/>
-              <w:lang w:val="sq-AL"/>
             </w:rPr>
           </w:pPr>
-          <w:hyperlink w:anchor="_Toc377589059" w:history="1">
+          <w:hyperlink w:anchor="_Toc377852343" w:history="1">
             <w:r>
               <w:rPr>
                 <w:rStyle w:val="Hyperlink"/>
@@ -2212,7 +2076,6 @@
               <w:rPr>
                 <w:rFonts w:eastAsiaTheme="minorEastAsia"/>
                 <w:noProof/>
-                <w:lang w:val="sq-AL"/>
               </w:rPr>
               <w:tab/>
             </w:r>
@@ -2229,7 +2092,6 @@
               <w:rPr>
                 <w:noProof/>
                 <w:webHidden/>
-                <w:lang w:val="sq-AL"/>
               </w:rPr>
               <w:tab/>
             </w:r>
@@ -2237,7 +2099,6 @@
               <w:rPr>
                 <w:noProof/>
                 <w:webHidden/>
-                <w:lang w:val="sq-AL"/>
               </w:rPr>
               <w:fldChar w:fldCharType="begin"/>
             </w:r>
@@ -2245,22 +2106,19 @@
               <w:rPr>
                 <w:noProof/>
                 <w:webHidden/>
-                <w:lang w:val="sq-AL"/>
-              </w:rPr>
-              <w:instrText xml:space="preserve"> PAGEREF _Toc377589059 \h </w:instrText>
-            </w:r>
-            <w:r>
-              <w:rPr>
-                <w:noProof/>
-                <w:webHidden/>
-                <w:lang w:val="sq-AL"/>
-              </w:rPr>
-            </w:r>
-            <w:r>
-              <w:rPr>
-                <w:noProof/>
-                <w:webHidden/>
-                <w:lang w:val="sq-AL"/>
+              </w:rPr>
+              <w:instrText xml:space="preserve"> PAGEREF _Toc377852343 \h </w:instrText>
+            </w:r>
+            <w:r>
+              <w:rPr>
+                <w:noProof/>
+                <w:webHidden/>
+              </w:rPr>
+            </w:r>
+            <w:r>
+              <w:rPr>
+                <w:noProof/>
+                <w:webHidden/>
               </w:rPr>
               <w:fldChar w:fldCharType="separate"/>
             </w:r>
@@ -2268,7 +2126,6 @@
               <w:rPr>
                 <w:noProof/>
                 <w:webHidden/>
-                <w:lang w:val="sq-AL"/>
               </w:rPr>
               <w:t>7</w:t>
             </w:r>
@@ -2276,7 +2133,6 @@
               <w:rPr>
                 <w:noProof/>
                 <w:webHidden/>
-                <w:lang w:val="sq-AL"/>
               </w:rPr>
               <w:fldChar w:fldCharType="end"/>
             </w:r>
@@ -2292,10 +2148,9 @@
             <w:rPr>
               <w:rFonts w:eastAsiaTheme="minorEastAsia"/>
               <w:noProof/>
-              <w:lang w:val="sq-AL"/>
             </w:rPr>
           </w:pPr>
-          <w:hyperlink w:anchor="_Toc377589060" w:history="1">
+          <w:hyperlink w:anchor="_Toc377852344" w:history="1">
             <w:r>
               <w:rPr>
                 <w:rStyle w:val="Hyperlink"/>
@@ -2309,7 +2164,6 @@
               <w:rPr>
                 <w:rFonts w:eastAsiaTheme="minorEastAsia"/>
                 <w:noProof/>
-                <w:lang w:val="sq-AL"/>
               </w:rPr>
               <w:tab/>
             </w:r>
@@ -2326,7 +2180,6 @@
               <w:rPr>
                 <w:noProof/>
                 <w:webHidden/>
-                <w:lang w:val="sq-AL"/>
               </w:rPr>
               <w:tab/>
             </w:r>
@@ -2334,7 +2187,6 @@
               <w:rPr>
                 <w:noProof/>
                 <w:webHidden/>
-                <w:lang w:val="sq-AL"/>
               </w:rPr>
               <w:fldChar w:fldCharType="begin"/>
             </w:r>
@@ -2342,22 +2194,19 @@
               <w:rPr>
                 <w:noProof/>
                 <w:webHidden/>
-                <w:lang w:val="sq-AL"/>
-              </w:rPr>
-              <w:instrText xml:space="preserve"> PAGEREF _Toc377589060 \h </w:instrText>
-            </w:r>
-            <w:r>
-              <w:rPr>
-                <w:noProof/>
-                <w:webHidden/>
-                <w:lang w:val="sq-AL"/>
-              </w:rPr>
-            </w:r>
-            <w:r>
-              <w:rPr>
-                <w:noProof/>
-                <w:webHidden/>
-                <w:lang w:val="sq-AL"/>
+              </w:rPr>
+              <w:instrText xml:space="preserve"> PAGEREF _Toc377852344 \h </w:instrText>
+            </w:r>
+            <w:r>
+              <w:rPr>
+                <w:noProof/>
+                <w:webHidden/>
+              </w:rPr>
+            </w:r>
+            <w:r>
+              <w:rPr>
+                <w:noProof/>
+                <w:webHidden/>
               </w:rPr>
               <w:fldChar w:fldCharType="separate"/>
             </w:r>
@@ -2365,7 +2214,6 @@
               <w:rPr>
                 <w:noProof/>
                 <w:webHidden/>
-                <w:lang w:val="sq-AL"/>
               </w:rPr>
               <w:t>7</w:t>
             </w:r>
@@ -2373,7 +2221,6 @@
               <w:rPr>
                 <w:noProof/>
                 <w:webHidden/>
-                <w:lang w:val="sq-AL"/>
               </w:rPr>
               <w:fldChar w:fldCharType="end"/>
             </w:r>
@@ -2389,10 +2236,9 @@
             <w:rPr>
               <w:rFonts w:eastAsiaTheme="minorEastAsia"/>
               <w:noProof/>
-              <w:lang w:val="sq-AL"/>
             </w:rPr>
           </w:pPr>
-          <w:hyperlink w:anchor="_Toc377589061" w:history="1">
+          <w:hyperlink w:anchor="_Toc377852345" w:history="1">
             <w:r>
               <w:rPr>
                 <w:rStyle w:val="Hyperlink"/>
@@ -2406,7 +2252,6 @@
               <w:rPr>
                 <w:rFonts w:eastAsiaTheme="minorEastAsia"/>
                 <w:noProof/>
-                <w:lang w:val="sq-AL"/>
               </w:rPr>
               <w:tab/>
             </w:r>
@@ -2423,7 +2268,6 @@
               <w:rPr>
                 <w:noProof/>
                 <w:webHidden/>
-                <w:lang w:val="sq-AL"/>
               </w:rPr>
               <w:tab/>
             </w:r>
@@ -2431,7 +2275,6 @@
               <w:rPr>
                 <w:noProof/>
                 <w:webHidden/>
-                <w:lang w:val="sq-AL"/>
               </w:rPr>
               <w:fldChar w:fldCharType="begin"/>
             </w:r>
@@ -2439,22 +2282,19 @@
               <w:rPr>
                 <w:noProof/>
                 <w:webHidden/>
-                <w:lang w:val="sq-AL"/>
-              </w:rPr>
-              <w:instrText xml:space="preserve"> PAGEREF _Toc377589061 \h </w:instrText>
-            </w:r>
-            <w:r>
-              <w:rPr>
-                <w:noProof/>
-                <w:webHidden/>
-                <w:lang w:val="sq-AL"/>
-              </w:rPr>
-            </w:r>
-            <w:r>
-              <w:rPr>
-                <w:noProof/>
-                <w:webHidden/>
-                <w:lang w:val="sq-AL"/>
+              </w:rPr>
+              <w:instrText xml:space="preserve"> PAGEREF _Toc377852345 \h </w:instrText>
+            </w:r>
+            <w:r>
+              <w:rPr>
+                <w:noProof/>
+                <w:webHidden/>
+              </w:rPr>
+            </w:r>
+            <w:r>
+              <w:rPr>
+                <w:noProof/>
+                <w:webHidden/>
               </w:rPr>
               <w:fldChar w:fldCharType="separate"/>
             </w:r>
@@ -2462,7 +2302,6 @@
               <w:rPr>
                 <w:noProof/>
                 <w:webHidden/>
-                <w:lang w:val="sq-AL"/>
               </w:rPr>
               <w:t>7</w:t>
             </w:r>
@@ -2470,7 +2309,6 @@
               <w:rPr>
                 <w:noProof/>
                 <w:webHidden/>
-                <w:lang w:val="sq-AL"/>
               </w:rPr>
               <w:fldChar w:fldCharType="end"/>
             </w:r>
@@ -2485,10 +2323,9 @@
             <w:rPr>
               <w:rFonts w:eastAsiaTheme="minorEastAsia"/>
               <w:noProof/>
-              <w:lang w:val="sq-AL"/>
             </w:rPr>
           </w:pPr>
-          <w:hyperlink w:anchor="_Toc377589062" w:history="1">
+          <w:hyperlink w:anchor="_Toc377852346" w:history="1">
             <w:r>
               <w:rPr>
                 <w:rStyle w:val="Hyperlink"/>
@@ -2502,7 +2339,6 @@
               <w:rPr>
                 <w:rFonts w:eastAsiaTheme="minorEastAsia"/>
                 <w:noProof/>
-                <w:lang w:val="sq-AL"/>
               </w:rPr>
               <w:tab/>
             </w:r>
@@ -2519,7 +2355,6 @@
               <w:rPr>
                 <w:noProof/>
                 <w:webHidden/>
-                <w:lang w:val="sq-AL"/>
               </w:rPr>
               <w:tab/>
             </w:r>
@@ -2527,7 +2362,6 @@
               <w:rPr>
                 <w:noProof/>
                 <w:webHidden/>
-                <w:lang w:val="sq-AL"/>
               </w:rPr>
               <w:fldChar w:fldCharType="begin"/>
             </w:r>
@@ -2535,22 +2369,19 @@
               <w:rPr>
                 <w:noProof/>
                 <w:webHidden/>
-                <w:lang w:val="sq-AL"/>
-              </w:rPr>
-              <w:instrText xml:space="preserve"> PAGEREF _Toc377589062 \h </w:instrText>
-            </w:r>
-            <w:r>
-              <w:rPr>
-                <w:noProof/>
-                <w:webHidden/>
-                <w:lang w:val="sq-AL"/>
-              </w:rPr>
-            </w:r>
-            <w:r>
-              <w:rPr>
-                <w:noProof/>
-                <w:webHidden/>
-                <w:lang w:val="sq-AL"/>
+              </w:rPr>
+              <w:instrText xml:space="preserve"> PAGEREF _Toc377852346 \h </w:instrText>
+            </w:r>
+            <w:r>
+              <w:rPr>
+                <w:noProof/>
+                <w:webHidden/>
+              </w:rPr>
+            </w:r>
+            <w:r>
+              <w:rPr>
+                <w:noProof/>
+                <w:webHidden/>
               </w:rPr>
               <w:fldChar w:fldCharType="separate"/>
             </w:r>
@@ -2558,7 +2389,6 @@
               <w:rPr>
                 <w:noProof/>
                 <w:webHidden/>
-                <w:lang w:val="sq-AL"/>
               </w:rPr>
               <w:t>8</w:t>
             </w:r>
@@ -2566,7 +2396,6 @@
               <w:rPr>
                 <w:noProof/>
                 <w:webHidden/>
-                <w:lang w:val="sq-AL"/>
               </w:rPr>
               <w:fldChar w:fldCharType="end"/>
             </w:r>
@@ -2582,10 +2411,9 @@
             <w:rPr>
               <w:rFonts w:eastAsiaTheme="minorEastAsia"/>
               <w:noProof/>
-              <w:lang w:val="sq-AL"/>
             </w:rPr>
           </w:pPr>
-          <w:hyperlink w:anchor="_Toc377589063" w:history="1">
+          <w:hyperlink w:anchor="_Toc377852347" w:history="1">
             <w:r>
               <w:rPr>
                 <w:rStyle w:val="Hyperlink"/>
@@ -2599,7 +2427,6 @@
               <w:rPr>
                 <w:rFonts w:eastAsiaTheme="minorEastAsia"/>
                 <w:noProof/>
-                <w:lang w:val="sq-AL"/>
               </w:rPr>
               <w:tab/>
             </w:r>
@@ -2616,7 +2443,6 @@
               <w:rPr>
                 <w:noProof/>
                 <w:webHidden/>
-                <w:lang w:val="sq-AL"/>
               </w:rPr>
               <w:tab/>
             </w:r>
@@ -2624,7 +2450,6 @@
               <w:rPr>
                 <w:noProof/>
                 <w:webHidden/>
-                <w:lang w:val="sq-AL"/>
               </w:rPr>
               <w:fldChar w:fldCharType="begin"/>
             </w:r>
@@ -2632,22 +2457,19 @@
               <w:rPr>
                 <w:noProof/>
                 <w:webHidden/>
-                <w:lang w:val="sq-AL"/>
-              </w:rPr>
-              <w:instrText xml:space="preserve"> PAGEREF _Toc377589063 \h </w:instrText>
-            </w:r>
-            <w:r>
-              <w:rPr>
-                <w:noProof/>
-                <w:webHidden/>
-                <w:lang w:val="sq-AL"/>
-              </w:rPr>
-            </w:r>
-            <w:r>
-              <w:rPr>
-                <w:noProof/>
-                <w:webHidden/>
-                <w:lang w:val="sq-AL"/>
+              </w:rPr>
+              <w:instrText xml:space="preserve"> PAGEREF _Toc377852347 \h </w:instrText>
+            </w:r>
+            <w:r>
+              <w:rPr>
+                <w:noProof/>
+                <w:webHidden/>
+              </w:rPr>
+            </w:r>
+            <w:r>
+              <w:rPr>
+                <w:noProof/>
+                <w:webHidden/>
               </w:rPr>
               <w:fldChar w:fldCharType="separate"/>
             </w:r>
@@ -2655,7 +2477,6 @@
               <w:rPr>
                 <w:noProof/>
                 <w:webHidden/>
-                <w:lang w:val="sq-AL"/>
               </w:rPr>
               <w:t>8</w:t>
             </w:r>
@@ -2663,7 +2484,6 @@
               <w:rPr>
                 <w:noProof/>
                 <w:webHidden/>
-                <w:lang w:val="sq-AL"/>
               </w:rPr>
               <w:fldChar w:fldCharType="end"/>
             </w:r>
@@ -2679,10 +2499,9 @@
             <w:rPr>
               <w:rFonts w:eastAsiaTheme="minorEastAsia"/>
               <w:noProof/>
-              <w:lang w:val="sq-AL"/>
             </w:rPr>
           </w:pPr>
-          <w:hyperlink w:anchor="_Toc377589064" w:history="1">
+          <w:hyperlink w:anchor="_Toc377852348" w:history="1">
             <w:r>
               <w:rPr>
                 <w:rStyle w:val="Hyperlink"/>
@@ -2696,7 +2515,6 @@
               <w:rPr>
                 <w:rFonts w:eastAsiaTheme="minorEastAsia"/>
                 <w:noProof/>
-                <w:lang w:val="sq-AL"/>
               </w:rPr>
               <w:tab/>
             </w:r>
@@ -2713,7 +2531,6 @@
               <w:rPr>
                 <w:noProof/>
                 <w:webHidden/>
-                <w:lang w:val="sq-AL"/>
               </w:rPr>
               <w:tab/>
             </w:r>
@@ -2721,7 +2538,6 @@
               <w:rPr>
                 <w:noProof/>
                 <w:webHidden/>
-                <w:lang w:val="sq-AL"/>
               </w:rPr>
               <w:fldChar w:fldCharType="begin"/>
             </w:r>
@@ -2729,22 +2545,19 @@
               <w:rPr>
                 <w:noProof/>
                 <w:webHidden/>
-                <w:lang w:val="sq-AL"/>
-              </w:rPr>
-              <w:instrText xml:space="preserve"> PAGEREF _Toc377589064 \h </w:instrText>
-            </w:r>
-            <w:r>
-              <w:rPr>
-                <w:noProof/>
-                <w:webHidden/>
-                <w:lang w:val="sq-AL"/>
-              </w:rPr>
-            </w:r>
-            <w:r>
-              <w:rPr>
-                <w:noProof/>
-                <w:webHidden/>
-                <w:lang w:val="sq-AL"/>
+              </w:rPr>
+              <w:instrText xml:space="preserve"> PAGEREF _Toc377852348 \h </w:instrText>
+            </w:r>
+            <w:r>
+              <w:rPr>
+                <w:noProof/>
+                <w:webHidden/>
+              </w:rPr>
+            </w:r>
+            <w:r>
+              <w:rPr>
+                <w:noProof/>
+                <w:webHidden/>
               </w:rPr>
               <w:fldChar w:fldCharType="separate"/>
             </w:r>
@@ -2752,7 +2565,6 @@
               <w:rPr>
                 <w:noProof/>
                 <w:webHidden/>
-                <w:lang w:val="sq-AL"/>
               </w:rPr>
               <w:t>8</w:t>
             </w:r>
@@ -2760,7 +2572,6 @@
               <w:rPr>
                 <w:noProof/>
                 <w:webHidden/>
-                <w:lang w:val="sq-AL"/>
               </w:rPr>
               <w:fldChar w:fldCharType="end"/>
             </w:r>
@@ -2776,10 +2587,9 @@
             <w:rPr>
               <w:rFonts w:eastAsiaTheme="minorEastAsia"/>
               <w:noProof/>
-              <w:lang w:val="sq-AL"/>
             </w:rPr>
           </w:pPr>
-          <w:hyperlink w:anchor="_Toc377589065" w:history="1">
+          <w:hyperlink w:anchor="_Toc377852349" w:history="1">
             <w:r>
               <w:rPr>
                 <w:rStyle w:val="Hyperlink"/>
@@ -2793,7 +2603,6 @@
               <w:rPr>
                 <w:rFonts w:eastAsiaTheme="minorEastAsia"/>
                 <w:noProof/>
-                <w:lang w:val="sq-AL"/>
               </w:rPr>
               <w:tab/>
             </w:r>
@@ -2810,7 +2619,6 @@
               <w:rPr>
                 <w:noProof/>
                 <w:webHidden/>
-                <w:lang w:val="sq-AL"/>
               </w:rPr>
               <w:tab/>
             </w:r>
@@ -2818,7 +2626,6 @@
               <w:rPr>
                 <w:noProof/>
                 <w:webHidden/>
-                <w:lang w:val="sq-AL"/>
               </w:rPr>
               <w:fldChar w:fldCharType="begin"/>
             </w:r>
@@ -2826,22 +2633,19 @@
               <w:rPr>
                 <w:noProof/>
                 <w:webHidden/>
-                <w:lang w:val="sq-AL"/>
-              </w:rPr>
-              <w:instrText xml:space="preserve"> PAGEREF _Toc377589065 \h </w:instrText>
-            </w:r>
-            <w:r>
-              <w:rPr>
-                <w:noProof/>
-                <w:webHidden/>
-                <w:lang w:val="sq-AL"/>
-              </w:rPr>
-            </w:r>
-            <w:r>
-              <w:rPr>
-                <w:noProof/>
-                <w:webHidden/>
-                <w:lang w:val="sq-AL"/>
+              </w:rPr>
+              <w:instrText xml:space="preserve"> PAGEREF _Toc377852349 \h </w:instrText>
+            </w:r>
+            <w:r>
+              <w:rPr>
+                <w:noProof/>
+                <w:webHidden/>
+              </w:rPr>
+            </w:r>
+            <w:r>
+              <w:rPr>
+                <w:noProof/>
+                <w:webHidden/>
               </w:rPr>
               <w:fldChar w:fldCharType="separate"/>
             </w:r>
@@ -2849,7 +2653,6 @@
               <w:rPr>
                 <w:noProof/>
                 <w:webHidden/>
-                <w:lang w:val="sq-AL"/>
               </w:rPr>
               <w:t>8</w:t>
             </w:r>
@@ -2857,7 +2660,6 @@
               <w:rPr>
                 <w:noProof/>
                 <w:webHidden/>
-                <w:lang w:val="sq-AL"/>
               </w:rPr>
               <w:fldChar w:fldCharType="end"/>
             </w:r>
@@ -2873,10 +2675,9 @@
             <w:rPr>
               <w:rFonts w:eastAsiaTheme="minorEastAsia"/>
               <w:noProof/>
-              <w:lang w:val="sq-AL"/>
             </w:rPr>
           </w:pPr>
-          <w:hyperlink w:anchor="_Toc377589066" w:history="1">
+          <w:hyperlink w:anchor="_Toc377852350" w:history="1">
             <w:r>
               <w:rPr>
                 <w:rStyle w:val="Hyperlink"/>
@@ -2890,7 +2691,6 @@
               <w:rPr>
                 <w:rFonts w:eastAsiaTheme="minorEastAsia"/>
                 <w:noProof/>
-                <w:lang w:val="sq-AL"/>
               </w:rPr>
               <w:tab/>
             </w:r>
@@ -2907,7 +2707,6 @@
               <w:rPr>
                 <w:noProof/>
                 <w:webHidden/>
-                <w:lang w:val="sq-AL"/>
               </w:rPr>
               <w:tab/>
             </w:r>
@@ -2915,7 +2714,6 @@
               <w:rPr>
                 <w:noProof/>
                 <w:webHidden/>
-                <w:lang w:val="sq-AL"/>
               </w:rPr>
               <w:fldChar w:fldCharType="begin"/>
             </w:r>
@@ -2923,22 +2721,19 @@
               <w:rPr>
                 <w:noProof/>
                 <w:webHidden/>
-                <w:lang w:val="sq-AL"/>
-              </w:rPr>
-              <w:instrText xml:space="preserve"> PAGEREF _Toc377589066 \h </w:instrText>
-            </w:r>
-            <w:r>
-              <w:rPr>
-                <w:noProof/>
-                <w:webHidden/>
-                <w:lang w:val="sq-AL"/>
-              </w:rPr>
-            </w:r>
-            <w:r>
-              <w:rPr>
-                <w:noProof/>
-                <w:webHidden/>
-                <w:lang w:val="sq-AL"/>
+              </w:rPr>
+              <w:instrText xml:space="preserve"> PAGEREF _Toc377852350 \h </w:instrText>
+            </w:r>
+            <w:r>
+              <w:rPr>
+                <w:noProof/>
+                <w:webHidden/>
+              </w:rPr>
+            </w:r>
+            <w:r>
+              <w:rPr>
+                <w:noProof/>
+                <w:webHidden/>
               </w:rPr>
               <w:fldChar w:fldCharType="separate"/>
             </w:r>
@@ -2946,7 +2741,6 @@
               <w:rPr>
                 <w:noProof/>
                 <w:webHidden/>
-                <w:lang w:val="sq-AL"/>
               </w:rPr>
               <w:t>10</w:t>
             </w:r>
@@ -2954,7 +2748,6 @@
               <w:rPr>
                 <w:noProof/>
                 <w:webHidden/>
-                <w:lang w:val="sq-AL"/>
               </w:rPr>
               <w:fldChar w:fldCharType="end"/>
             </w:r>
@@ -2970,10 +2763,9 @@
             <w:rPr>
               <w:rFonts w:eastAsiaTheme="minorEastAsia"/>
               <w:noProof/>
-              <w:lang w:val="sq-AL"/>
             </w:rPr>
           </w:pPr>
-          <w:hyperlink w:anchor="_Toc377589067" w:history="1">
+          <w:hyperlink w:anchor="_Toc377852351" w:history="1">
             <w:r>
               <w:rPr>
                 <w:rStyle w:val="Hyperlink"/>
@@ -2987,7 +2779,6 @@
               <w:rPr>
                 <w:rFonts w:eastAsiaTheme="minorEastAsia"/>
                 <w:noProof/>
-                <w:lang w:val="sq-AL"/>
               </w:rPr>
               <w:tab/>
             </w:r>
@@ -3004,7 +2795,6 @@
               <w:rPr>
                 <w:noProof/>
                 <w:webHidden/>
-                <w:lang w:val="sq-AL"/>
               </w:rPr>
               <w:tab/>
             </w:r>
@@ -3012,7 +2802,6 @@
               <w:rPr>
                 <w:noProof/>
                 <w:webHidden/>
-                <w:lang w:val="sq-AL"/>
               </w:rPr>
               <w:fldChar w:fldCharType="begin"/>
             </w:r>
@@ -3020,22 +2809,19 @@
               <w:rPr>
                 <w:noProof/>
                 <w:webHidden/>
-                <w:lang w:val="sq-AL"/>
-              </w:rPr>
-              <w:instrText xml:space="preserve"> PAGEREF _Toc377589067 \h </w:instrText>
-            </w:r>
-            <w:r>
-              <w:rPr>
-                <w:noProof/>
-                <w:webHidden/>
-                <w:lang w:val="sq-AL"/>
-              </w:rPr>
-            </w:r>
-            <w:r>
-              <w:rPr>
-                <w:noProof/>
-                <w:webHidden/>
-                <w:lang w:val="sq-AL"/>
+              </w:rPr>
+              <w:instrText xml:space="preserve"> PAGEREF _Toc377852351 \h </w:instrText>
+            </w:r>
+            <w:r>
+              <w:rPr>
+                <w:noProof/>
+                <w:webHidden/>
+              </w:rPr>
+            </w:r>
+            <w:r>
+              <w:rPr>
+                <w:noProof/>
+                <w:webHidden/>
               </w:rPr>
               <w:fldChar w:fldCharType="separate"/>
             </w:r>
@@ -3043,7 +2829,6 @@
               <w:rPr>
                 <w:noProof/>
                 <w:webHidden/>
-                <w:lang w:val="sq-AL"/>
               </w:rPr>
               <w:t>10</w:t>
             </w:r>
@@ -3051,7 +2836,6 @@
               <w:rPr>
                 <w:noProof/>
                 <w:webHidden/>
-                <w:lang w:val="sq-AL"/>
               </w:rPr>
               <w:fldChar w:fldCharType="end"/>
             </w:r>
@@ -3067,10 +2851,9 @@
             <w:rPr>
               <w:rFonts w:eastAsiaTheme="minorEastAsia"/>
               <w:noProof/>
-              <w:lang w:val="sq-AL"/>
             </w:rPr>
           </w:pPr>
-          <w:hyperlink w:anchor="_Toc377589068" w:history="1">
+          <w:hyperlink w:anchor="_Toc377852352" w:history="1">
             <w:r>
               <w:rPr>
                 <w:rStyle w:val="Hyperlink"/>
@@ -3084,7 +2867,6 @@
               <w:rPr>
                 <w:rFonts w:eastAsiaTheme="minorEastAsia"/>
                 <w:noProof/>
-                <w:lang w:val="sq-AL"/>
               </w:rPr>
               <w:tab/>
             </w:r>
@@ -3101,7 +2883,6 @@
               <w:rPr>
                 <w:noProof/>
                 <w:webHidden/>
-                <w:lang w:val="sq-AL"/>
               </w:rPr>
               <w:tab/>
             </w:r>
@@ -3109,7 +2890,6 @@
               <w:rPr>
                 <w:noProof/>
                 <w:webHidden/>
-                <w:lang w:val="sq-AL"/>
               </w:rPr>
               <w:fldChar w:fldCharType="begin"/>
             </w:r>
@@ -3117,22 +2897,19 @@
               <w:rPr>
                 <w:noProof/>
                 <w:webHidden/>
-                <w:lang w:val="sq-AL"/>
-              </w:rPr>
-              <w:instrText xml:space="preserve"> PAGEREF _Toc377589068 \h </w:instrText>
-            </w:r>
-            <w:r>
-              <w:rPr>
-                <w:noProof/>
-                <w:webHidden/>
-                <w:lang w:val="sq-AL"/>
-              </w:rPr>
-            </w:r>
-            <w:r>
-              <w:rPr>
-                <w:noProof/>
-                <w:webHidden/>
-                <w:lang w:val="sq-AL"/>
+              </w:rPr>
+              <w:instrText xml:space="preserve"> PAGEREF _Toc377852352 \h </w:instrText>
+            </w:r>
+            <w:r>
+              <w:rPr>
+                <w:noProof/>
+                <w:webHidden/>
+              </w:rPr>
+            </w:r>
+            <w:r>
+              <w:rPr>
+                <w:noProof/>
+                <w:webHidden/>
               </w:rPr>
               <w:fldChar w:fldCharType="separate"/>
             </w:r>
@@ -3140,7 +2917,6 @@
               <w:rPr>
                 <w:noProof/>
                 <w:webHidden/>
-                <w:lang w:val="sq-AL"/>
               </w:rPr>
               <w:t>10</w:t>
             </w:r>
@@ -3148,7 +2924,6 @@
               <w:rPr>
                 <w:noProof/>
                 <w:webHidden/>
-                <w:lang w:val="sq-AL"/>
               </w:rPr>
               <w:fldChar w:fldCharType="end"/>
             </w:r>
@@ -3164,10 +2939,9 @@
             <w:rPr>
               <w:rFonts w:eastAsiaTheme="minorEastAsia"/>
               <w:noProof/>
-              <w:lang w:val="sq-AL"/>
             </w:rPr>
           </w:pPr>
-          <w:hyperlink w:anchor="_Toc377589069" w:history="1">
+          <w:hyperlink w:anchor="_Toc377852353" w:history="1">
             <w:r>
               <w:rPr>
                 <w:rStyle w:val="Hyperlink"/>
@@ -3181,7 +2955,6 @@
               <w:rPr>
                 <w:rFonts w:eastAsiaTheme="minorEastAsia"/>
                 <w:noProof/>
-                <w:lang w:val="sq-AL"/>
               </w:rPr>
               <w:tab/>
             </w:r>
@@ -3198,7 +2971,6 @@
               <w:rPr>
                 <w:noProof/>
                 <w:webHidden/>
-                <w:lang w:val="sq-AL"/>
               </w:rPr>
               <w:tab/>
             </w:r>
@@ -3206,7 +2978,6 @@
               <w:rPr>
                 <w:noProof/>
                 <w:webHidden/>
-                <w:lang w:val="sq-AL"/>
               </w:rPr>
               <w:fldChar w:fldCharType="begin"/>
             </w:r>
@@ -3214,22 +2985,19 @@
               <w:rPr>
                 <w:noProof/>
                 <w:webHidden/>
-                <w:lang w:val="sq-AL"/>
-              </w:rPr>
-              <w:instrText xml:space="preserve"> PAGEREF _Toc377589069 \h </w:instrText>
-            </w:r>
-            <w:r>
-              <w:rPr>
-                <w:noProof/>
-                <w:webHidden/>
-                <w:lang w:val="sq-AL"/>
-              </w:rPr>
-            </w:r>
-            <w:r>
-              <w:rPr>
-                <w:noProof/>
-                <w:webHidden/>
-                <w:lang w:val="sq-AL"/>
+              </w:rPr>
+              <w:instrText xml:space="preserve"> PAGEREF _Toc377852353 \h </w:instrText>
+            </w:r>
+            <w:r>
+              <w:rPr>
+                <w:noProof/>
+                <w:webHidden/>
+              </w:rPr>
+            </w:r>
+            <w:r>
+              <w:rPr>
+                <w:noProof/>
+                <w:webHidden/>
               </w:rPr>
               <w:fldChar w:fldCharType="separate"/>
             </w:r>
@@ -3237,15 +3005,13 @@
               <w:rPr>
                 <w:noProof/>
                 <w:webHidden/>
-                <w:lang w:val="sq-AL"/>
-              </w:rPr>
-              <w:t>10</w:t>
-            </w:r>
-            <w:r>
-              <w:rPr>
-                <w:noProof/>
-                <w:webHidden/>
-                <w:lang w:val="sq-AL"/>
+              </w:rPr>
+              <w:t>11</w:t>
+            </w:r>
+            <w:r>
+              <w:rPr>
+                <w:noProof/>
+                <w:webHidden/>
               </w:rPr>
               <w:fldChar w:fldCharType="end"/>
             </w:r>
@@ -3261,10 +3027,9 @@
             <w:rPr>
               <w:rFonts w:eastAsiaTheme="minorEastAsia"/>
               <w:noProof/>
-              <w:lang w:val="sq-AL"/>
             </w:rPr>
           </w:pPr>
-          <w:hyperlink w:anchor="_Toc377589070" w:history="1">
+          <w:hyperlink w:anchor="_Toc377852354" w:history="1">
             <w:r>
               <w:rPr>
                 <w:rStyle w:val="Hyperlink"/>
@@ -3278,7 +3043,6 @@
               <w:rPr>
                 <w:rFonts w:eastAsiaTheme="minorEastAsia"/>
                 <w:noProof/>
-                <w:lang w:val="sq-AL"/>
               </w:rPr>
               <w:tab/>
             </w:r>
@@ -3295,7 +3059,6 @@
               <w:rPr>
                 <w:noProof/>
                 <w:webHidden/>
-                <w:lang w:val="sq-AL"/>
               </w:rPr>
               <w:tab/>
             </w:r>
@@ -3303,7 +3066,6 @@
               <w:rPr>
                 <w:noProof/>
                 <w:webHidden/>
-                <w:lang w:val="sq-AL"/>
               </w:rPr>
               <w:fldChar w:fldCharType="begin"/>
             </w:r>
@@ -3311,22 +3073,19 @@
               <w:rPr>
                 <w:noProof/>
                 <w:webHidden/>
-                <w:lang w:val="sq-AL"/>
-              </w:rPr>
-              <w:instrText xml:space="preserve"> PAGEREF _Toc377589070 \h </w:instrText>
-            </w:r>
-            <w:r>
-              <w:rPr>
-                <w:noProof/>
-                <w:webHidden/>
-                <w:lang w:val="sq-AL"/>
-              </w:rPr>
-            </w:r>
-            <w:r>
-              <w:rPr>
-                <w:noProof/>
-                <w:webHidden/>
-                <w:lang w:val="sq-AL"/>
+              </w:rPr>
+              <w:instrText xml:space="preserve"> PAGEREF _Toc377852354 \h </w:instrText>
+            </w:r>
+            <w:r>
+              <w:rPr>
+                <w:noProof/>
+                <w:webHidden/>
+              </w:rPr>
+            </w:r>
+            <w:r>
+              <w:rPr>
+                <w:noProof/>
+                <w:webHidden/>
               </w:rPr>
               <w:fldChar w:fldCharType="separate"/>
             </w:r>
@@ -3334,15 +3093,13 @@
               <w:rPr>
                 <w:noProof/>
                 <w:webHidden/>
-                <w:lang w:val="sq-AL"/>
-              </w:rPr>
-              <w:t>10</w:t>
-            </w:r>
-            <w:r>
-              <w:rPr>
-                <w:noProof/>
-                <w:webHidden/>
-                <w:lang w:val="sq-AL"/>
+              </w:rPr>
+              <w:t>11</w:t>
+            </w:r>
+            <w:r>
+              <w:rPr>
+                <w:noProof/>
+                <w:webHidden/>
               </w:rPr>
               <w:fldChar w:fldCharType="end"/>
             </w:r>
@@ -3358,10 +3115,9 @@
             <w:rPr>
               <w:rFonts w:eastAsiaTheme="minorEastAsia"/>
               <w:noProof/>
-              <w:lang w:val="sq-AL"/>
             </w:rPr>
           </w:pPr>
-          <w:hyperlink w:anchor="_Toc377589071" w:history="1">
+          <w:hyperlink w:anchor="_Toc377852355" w:history="1">
             <w:r>
               <w:rPr>
                 <w:rStyle w:val="Hyperlink"/>
@@ -3375,7 +3131,6 @@
               <w:rPr>
                 <w:rFonts w:eastAsiaTheme="minorEastAsia"/>
                 <w:noProof/>
-                <w:lang w:val="sq-AL"/>
               </w:rPr>
               <w:tab/>
             </w:r>
@@ -3392,7 +3147,6 @@
               <w:rPr>
                 <w:noProof/>
                 <w:webHidden/>
-                <w:lang w:val="sq-AL"/>
               </w:rPr>
               <w:tab/>
             </w:r>
@@ -3400,7 +3154,6 @@
               <w:rPr>
                 <w:noProof/>
                 <w:webHidden/>
-                <w:lang w:val="sq-AL"/>
               </w:rPr>
               <w:fldChar w:fldCharType="begin"/>
             </w:r>
@@ -3408,22 +3161,19 @@
               <w:rPr>
                 <w:noProof/>
                 <w:webHidden/>
-                <w:lang w:val="sq-AL"/>
-              </w:rPr>
-              <w:instrText xml:space="preserve"> PAGEREF _Toc377589071 \h </w:instrText>
-            </w:r>
-            <w:r>
-              <w:rPr>
-                <w:noProof/>
-                <w:webHidden/>
-                <w:lang w:val="sq-AL"/>
-              </w:rPr>
-            </w:r>
-            <w:r>
-              <w:rPr>
-                <w:noProof/>
-                <w:webHidden/>
-                <w:lang w:val="sq-AL"/>
+              </w:rPr>
+              <w:instrText xml:space="preserve"> PAGEREF _Toc377852355 \h </w:instrText>
+            </w:r>
+            <w:r>
+              <w:rPr>
+                <w:noProof/>
+                <w:webHidden/>
+              </w:rPr>
+            </w:r>
+            <w:r>
+              <w:rPr>
+                <w:noProof/>
+                <w:webHidden/>
               </w:rPr>
               <w:fldChar w:fldCharType="separate"/>
             </w:r>
@@ -3431,112 +3181,13 @@
               <w:rPr>
                 <w:noProof/>
                 <w:webHidden/>
-                <w:lang w:val="sq-AL"/>
-              </w:rPr>
-              <w:t>11</w:t>
-            </w:r>
-            <w:r>
-              <w:rPr>
-                <w:noProof/>
-                <w:webHidden/>
-                <w:lang w:val="sq-AL"/>
-              </w:rPr>
-              <w:fldChar w:fldCharType="end"/>
-            </w:r>
-          </w:hyperlink>
-        </w:p>
-        <w:p>
-          <w:pPr>
-            <w:pStyle w:val="TOC3"/>
-            <w:tabs>
-              <w:tab w:val="left" w:pos="1320"/>
-              <w:tab w:val="right" w:leader="dot" w:pos="9061"/>
-            </w:tabs>
-            <w:rPr>
-              <w:rFonts w:eastAsiaTheme="minorEastAsia"/>
-              <w:noProof/>
-              <w:lang w:val="sq-AL"/>
-            </w:rPr>
-          </w:pPr>
-          <w:hyperlink w:anchor="_Toc377589072" w:history="1">
-            <w:r>
-              <w:rPr>
-                <w:rStyle w:val="Hyperlink"/>
-                <w:rFonts w:cstheme="minorHAnsi"/>
-                <w:noProof/>
-                <w:lang w:val="sq-AL"/>
-              </w:rPr>
-              <w:t>2.3.3.</w:t>
-            </w:r>
-            <w:r>
-              <w:rPr>
-                <w:rFonts w:eastAsiaTheme="minorEastAsia"/>
-                <w:noProof/>
-                <w:lang w:val="sq-AL"/>
-              </w:rPr>
-              <w:tab/>
-            </w:r>
-            <w:r>
-              <w:rPr>
-                <w:rStyle w:val="Hyperlink"/>
-                <w:rFonts w:cstheme="minorHAnsi"/>
-                <w:noProof/>
-                <w:lang w:val="sq-AL"/>
-              </w:rPr>
-              <w:t>Activity Diagram</w:t>
-            </w:r>
-            <w:r>
-              <w:rPr>
-                <w:noProof/>
-                <w:webHidden/>
-                <w:lang w:val="sq-AL"/>
-              </w:rPr>
-              <w:tab/>
-            </w:r>
-            <w:r>
-              <w:rPr>
-                <w:noProof/>
-                <w:webHidden/>
-                <w:lang w:val="sq-AL"/>
-              </w:rPr>
-              <w:fldChar w:fldCharType="begin"/>
-            </w:r>
-            <w:r>
-              <w:rPr>
-                <w:noProof/>
-                <w:webHidden/>
-                <w:lang w:val="sq-AL"/>
-              </w:rPr>
-              <w:instrText xml:space="preserve"> PAGEREF _Toc377589072 \h </w:instrText>
-            </w:r>
-            <w:r>
-              <w:rPr>
-                <w:noProof/>
-                <w:webHidden/>
-                <w:lang w:val="sq-AL"/>
-              </w:rPr>
-            </w:r>
-            <w:r>
-              <w:rPr>
-                <w:noProof/>
-                <w:webHidden/>
-                <w:lang w:val="sq-AL"/>
-              </w:rPr>
-              <w:fldChar w:fldCharType="separate"/>
-            </w:r>
-            <w:r>
-              <w:rPr>
-                <w:noProof/>
-                <w:webHidden/>
-                <w:lang w:val="sq-AL"/>
-              </w:rPr>
-              <w:t>11</w:t>
-            </w:r>
-            <w:r>
-              <w:rPr>
-                <w:noProof/>
-                <w:webHidden/>
-                <w:lang w:val="sq-AL"/>
+              </w:rPr>
+              <w:t>12</w:t>
+            </w:r>
+            <w:r>
+              <w:rPr>
+                <w:noProof/>
+                <w:webHidden/>
               </w:rPr>
               <w:fldChar w:fldCharType="end"/>
             </w:r>
@@ -3551,10 +3202,9 @@
             <w:rPr>
               <w:rFonts w:eastAsiaTheme="minorEastAsia"/>
               <w:noProof/>
-              <w:lang w:val="sq-AL"/>
             </w:rPr>
           </w:pPr>
-          <w:hyperlink w:anchor="_Toc377589073" w:history="1">
+          <w:hyperlink w:anchor="_Toc377852356" w:history="1">
             <w:r>
               <w:rPr>
                 <w:rStyle w:val="Hyperlink"/>
@@ -3568,7 +3218,6 @@
               <w:rPr>
                 <w:rFonts w:eastAsiaTheme="minorEastAsia"/>
                 <w:noProof/>
-                <w:lang w:val="sq-AL"/>
               </w:rPr>
               <w:tab/>
             </w:r>
@@ -3585,7 +3234,6 @@
               <w:rPr>
                 <w:noProof/>
                 <w:webHidden/>
-                <w:lang w:val="sq-AL"/>
               </w:rPr>
               <w:tab/>
             </w:r>
@@ -3593,7 +3241,6 @@
               <w:rPr>
                 <w:noProof/>
                 <w:webHidden/>
-                <w:lang w:val="sq-AL"/>
               </w:rPr>
               <w:fldChar w:fldCharType="begin"/>
             </w:r>
@@ -3601,22 +3248,19 @@
               <w:rPr>
                 <w:noProof/>
                 <w:webHidden/>
-                <w:lang w:val="sq-AL"/>
-              </w:rPr>
-              <w:instrText xml:space="preserve"> PAGEREF _Toc377589073 \h </w:instrText>
-            </w:r>
-            <w:r>
-              <w:rPr>
-                <w:noProof/>
-                <w:webHidden/>
-                <w:lang w:val="sq-AL"/>
-              </w:rPr>
-            </w:r>
-            <w:r>
-              <w:rPr>
-                <w:noProof/>
-                <w:webHidden/>
-                <w:lang w:val="sq-AL"/>
+              </w:rPr>
+              <w:instrText xml:space="preserve"> PAGEREF _Toc377852356 \h </w:instrText>
+            </w:r>
+            <w:r>
+              <w:rPr>
+                <w:noProof/>
+                <w:webHidden/>
+              </w:rPr>
+            </w:r>
+            <w:r>
+              <w:rPr>
+                <w:noProof/>
+                <w:webHidden/>
               </w:rPr>
               <w:fldChar w:fldCharType="separate"/>
             </w:r>
@@ -3624,15 +3268,13 @@
               <w:rPr>
                 <w:noProof/>
                 <w:webHidden/>
-                <w:lang w:val="sq-AL"/>
-              </w:rPr>
-              <w:t>12</w:t>
-            </w:r>
-            <w:r>
-              <w:rPr>
-                <w:noProof/>
-                <w:webHidden/>
-                <w:lang w:val="sq-AL"/>
+              </w:rPr>
+              <w:t>13</w:t>
+            </w:r>
+            <w:r>
+              <w:rPr>
+                <w:noProof/>
+                <w:webHidden/>
               </w:rPr>
               <w:fldChar w:fldCharType="end"/>
             </w:r>
@@ -3648,10 +3290,9 @@
             <w:rPr>
               <w:rFonts w:eastAsiaTheme="minorEastAsia"/>
               <w:noProof/>
-              <w:lang w:val="sq-AL"/>
             </w:rPr>
           </w:pPr>
-          <w:hyperlink w:anchor="_Toc377589074" w:history="1">
+          <w:hyperlink w:anchor="_Toc377852357" w:history="1">
             <w:r>
               <w:rPr>
                 <w:rStyle w:val="Hyperlink"/>
@@ -3665,7 +3306,6 @@
               <w:rPr>
                 <w:rFonts w:eastAsiaTheme="minorEastAsia"/>
                 <w:noProof/>
-                <w:lang w:val="sq-AL"/>
               </w:rPr>
               <w:tab/>
             </w:r>
@@ -3682,7 +3322,6 @@
               <w:rPr>
                 <w:noProof/>
                 <w:webHidden/>
-                <w:lang w:val="sq-AL"/>
               </w:rPr>
               <w:tab/>
             </w:r>
@@ -3690,7 +3329,6 @@
               <w:rPr>
                 <w:noProof/>
                 <w:webHidden/>
-                <w:lang w:val="sq-AL"/>
               </w:rPr>
               <w:fldChar w:fldCharType="begin"/>
             </w:r>
@@ -3698,22 +3336,19 @@
               <w:rPr>
                 <w:noProof/>
                 <w:webHidden/>
-                <w:lang w:val="sq-AL"/>
-              </w:rPr>
-              <w:instrText xml:space="preserve"> PAGEREF _Toc377589074 \h </w:instrText>
-            </w:r>
-            <w:r>
-              <w:rPr>
-                <w:noProof/>
-                <w:webHidden/>
-                <w:lang w:val="sq-AL"/>
-              </w:rPr>
-            </w:r>
-            <w:r>
-              <w:rPr>
-                <w:noProof/>
-                <w:webHidden/>
-                <w:lang w:val="sq-AL"/>
+              </w:rPr>
+              <w:instrText xml:space="preserve"> PAGEREF _Toc377852357 \h </w:instrText>
+            </w:r>
+            <w:r>
+              <w:rPr>
+                <w:noProof/>
+                <w:webHidden/>
+              </w:rPr>
+            </w:r>
+            <w:r>
+              <w:rPr>
+                <w:noProof/>
+                <w:webHidden/>
               </w:rPr>
               <w:fldChar w:fldCharType="separate"/>
             </w:r>
@@ -3721,15 +3356,13 @@
               <w:rPr>
                 <w:noProof/>
                 <w:webHidden/>
-                <w:lang w:val="sq-AL"/>
-              </w:rPr>
-              <w:t>12</w:t>
-            </w:r>
-            <w:r>
-              <w:rPr>
-                <w:noProof/>
-                <w:webHidden/>
-                <w:lang w:val="sq-AL"/>
+              </w:rPr>
+              <w:t>13</w:t>
+            </w:r>
+            <w:r>
+              <w:rPr>
+                <w:noProof/>
+                <w:webHidden/>
               </w:rPr>
               <w:fldChar w:fldCharType="end"/>
             </w:r>
@@ -3745,10 +3378,9 @@
             <w:rPr>
               <w:rFonts w:eastAsiaTheme="minorEastAsia"/>
               <w:noProof/>
-              <w:lang w:val="sq-AL"/>
             </w:rPr>
           </w:pPr>
-          <w:hyperlink w:anchor="_Toc377589075" w:history="1">
+          <w:hyperlink w:anchor="_Toc377852358" w:history="1">
             <w:r>
               <w:rPr>
                 <w:rStyle w:val="Hyperlink"/>
@@ -3762,7 +3394,6 @@
               <w:rPr>
                 <w:rFonts w:eastAsiaTheme="minorEastAsia"/>
                 <w:noProof/>
-                <w:lang w:val="sq-AL"/>
               </w:rPr>
               <w:tab/>
             </w:r>
@@ -3779,7 +3410,6 @@
               <w:rPr>
                 <w:noProof/>
                 <w:webHidden/>
-                <w:lang w:val="sq-AL"/>
               </w:rPr>
               <w:tab/>
             </w:r>
@@ -3787,7 +3417,6 @@
               <w:rPr>
                 <w:noProof/>
                 <w:webHidden/>
-                <w:lang w:val="sq-AL"/>
               </w:rPr>
               <w:fldChar w:fldCharType="begin"/>
             </w:r>
@@ -3795,22 +3424,19 @@
               <w:rPr>
                 <w:noProof/>
                 <w:webHidden/>
-                <w:lang w:val="sq-AL"/>
-              </w:rPr>
-              <w:instrText xml:space="preserve"> PAGEREF _Toc377589075 \h </w:instrText>
-            </w:r>
-            <w:r>
-              <w:rPr>
-                <w:noProof/>
-                <w:webHidden/>
-                <w:lang w:val="sq-AL"/>
-              </w:rPr>
-            </w:r>
-            <w:r>
-              <w:rPr>
-                <w:noProof/>
-                <w:webHidden/>
-                <w:lang w:val="sq-AL"/>
+              </w:rPr>
+              <w:instrText xml:space="preserve"> PAGEREF _Toc377852358 \h </w:instrText>
+            </w:r>
+            <w:r>
+              <w:rPr>
+                <w:noProof/>
+                <w:webHidden/>
+              </w:rPr>
+            </w:r>
+            <w:r>
+              <w:rPr>
+                <w:noProof/>
+                <w:webHidden/>
               </w:rPr>
               <w:fldChar w:fldCharType="separate"/>
             </w:r>
@@ -3818,15 +3444,13 @@
               <w:rPr>
                 <w:noProof/>
                 <w:webHidden/>
-                <w:lang w:val="sq-AL"/>
-              </w:rPr>
-              <w:t>12</w:t>
-            </w:r>
-            <w:r>
-              <w:rPr>
-                <w:noProof/>
-                <w:webHidden/>
-                <w:lang w:val="sq-AL"/>
+              </w:rPr>
+              <w:t>13</w:t>
+            </w:r>
+            <w:r>
+              <w:rPr>
+                <w:noProof/>
+                <w:webHidden/>
               </w:rPr>
               <w:fldChar w:fldCharType="end"/>
             </w:r>
@@ -3842,10 +3466,9 @@
             <w:rPr>
               <w:rFonts w:eastAsiaTheme="minorEastAsia"/>
               <w:noProof/>
-              <w:lang w:val="sq-AL"/>
             </w:rPr>
           </w:pPr>
-          <w:hyperlink w:anchor="_Toc377589076" w:history="1">
+          <w:hyperlink w:anchor="_Toc377852359" w:history="1">
             <w:r>
               <w:rPr>
                 <w:rStyle w:val="Hyperlink"/>
@@ -3859,7 +3482,6 @@
               <w:rPr>
                 <w:rFonts w:eastAsiaTheme="minorEastAsia"/>
                 <w:noProof/>
-                <w:lang w:val="sq-AL"/>
               </w:rPr>
               <w:tab/>
             </w:r>
@@ -3876,7 +3498,6 @@
               <w:rPr>
                 <w:noProof/>
                 <w:webHidden/>
-                <w:lang w:val="sq-AL"/>
               </w:rPr>
               <w:tab/>
             </w:r>
@@ -3884,7 +3505,6 @@
               <w:rPr>
                 <w:noProof/>
                 <w:webHidden/>
-                <w:lang w:val="sq-AL"/>
               </w:rPr>
               <w:fldChar w:fldCharType="begin"/>
             </w:r>
@@ -3892,22 +3512,19 @@
               <w:rPr>
                 <w:noProof/>
                 <w:webHidden/>
-                <w:lang w:val="sq-AL"/>
-              </w:rPr>
-              <w:instrText xml:space="preserve"> PAGEREF _Toc377589076 \h </w:instrText>
-            </w:r>
-            <w:r>
-              <w:rPr>
-                <w:noProof/>
-                <w:webHidden/>
-                <w:lang w:val="sq-AL"/>
-              </w:rPr>
-            </w:r>
-            <w:r>
-              <w:rPr>
-                <w:noProof/>
-                <w:webHidden/>
-                <w:lang w:val="sq-AL"/>
+              </w:rPr>
+              <w:instrText xml:space="preserve"> PAGEREF _Toc377852359 \h </w:instrText>
+            </w:r>
+            <w:r>
+              <w:rPr>
+                <w:noProof/>
+                <w:webHidden/>
+              </w:rPr>
+            </w:r>
+            <w:r>
+              <w:rPr>
+                <w:noProof/>
+                <w:webHidden/>
               </w:rPr>
               <w:fldChar w:fldCharType="separate"/>
             </w:r>
@@ -3915,15 +3532,13 @@
               <w:rPr>
                 <w:noProof/>
                 <w:webHidden/>
-                <w:lang w:val="sq-AL"/>
-              </w:rPr>
-              <w:t>12</w:t>
-            </w:r>
-            <w:r>
-              <w:rPr>
-                <w:noProof/>
-                <w:webHidden/>
-                <w:lang w:val="sq-AL"/>
+              </w:rPr>
+              <w:t>14</w:t>
+            </w:r>
+            <w:r>
+              <w:rPr>
+                <w:noProof/>
+                <w:webHidden/>
               </w:rPr>
               <w:fldChar w:fldCharType="end"/>
             </w:r>
@@ -3938,10 +3553,9 @@
             <w:rPr>
               <w:rFonts w:eastAsiaTheme="minorEastAsia"/>
               <w:noProof/>
-              <w:lang w:val="sq-AL"/>
             </w:rPr>
           </w:pPr>
-          <w:hyperlink w:anchor="_Toc377589077" w:history="1">
+          <w:hyperlink w:anchor="_Toc377852360" w:history="1">
             <w:r>
               <w:rPr>
                 <w:rStyle w:val="Hyperlink"/>
@@ -3955,7 +3569,6 @@
               <w:rPr>
                 <w:rFonts w:eastAsiaTheme="minorEastAsia"/>
                 <w:noProof/>
-                <w:lang w:val="sq-AL"/>
               </w:rPr>
               <w:tab/>
             </w:r>
@@ -3972,7 +3585,6 @@
               <w:rPr>
                 <w:noProof/>
                 <w:webHidden/>
-                <w:lang w:val="sq-AL"/>
               </w:rPr>
               <w:tab/>
             </w:r>
@@ -3980,7 +3592,6 @@
               <w:rPr>
                 <w:noProof/>
                 <w:webHidden/>
-                <w:lang w:val="sq-AL"/>
               </w:rPr>
               <w:fldChar w:fldCharType="begin"/>
             </w:r>
@@ -3988,22 +3599,19 @@
               <w:rPr>
                 <w:noProof/>
                 <w:webHidden/>
-                <w:lang w:val="sq-AL"/>
-              </w:rPr>
-              <w:instrText xml:space="preserve"> PAGEREF _Toc377589077 \h </w:instrText>
-            </w:r>
-            <w:r>
-              <w:rPr>
-                <w:noProof/>
-                <w:webHidden/>
-                <w:lang w:val="sq-AL"/>
-              </w:rPr>
-            </w:r>
-            <w:r>
-              <w:rPr>
-                <w:noProof/>
-                <w:webHidden/>
-                <w:lang w:val="sq-AL"/>
+              </w:rPr>
+              <w:instrText xml:space="preserve"> PAGEREF _Toc377852360 \h </w:instrText>
+            </w:r>
+            <w:r>
+              <w:rPr>
+                <w:noProof/>
+                <w:webHidden/>
+              </w:rPr>
+            </w:r>
+            <w:r>
+              <w:rPr>
+                <w:noProof/>
+                <w:webHidden/>
               </w:rPr>
               <w:fldChar w:fldCharType="separate"/>
             </w:r>
@@ -4011,112 +3619,13 @@
               <w:rPr>
                 <w:noProof/>
                 <w:webHidden/>
-                <w:lang w:val="sq-AL"/>
-              </w:rPr>
-              <w:t>12</w:t>
-            </w:r>
-            <w:r>
-              <w:rPr>
-                <w:noProof/>
-                <w:webHidden/>
-                <w:lang w:val="sq-AL"/>
-              </w:rPr>
-              <w:fldChar w:fldCharType="end"/>
-            </w:r>
-          </w:hyperlink>
-        </w:p>
-        <w:p>
-          <w:pPr>
-            <w:pStyle w:val="TOC2"/>
-            <w:tabs>
-              <w:tab w:val="left" w:pos="880"/>
-              <w:tab w:val="right" w:leader="dot" w:pos="9061"/>
-            </w:tabs>
-            <w:rPr>
-              <w:rFonts w:eastAsiaTheme="minorEastAsia"/>
-              <w:noProof/>
-              <w:lang w:val="sq-AL"/>
-            </w:rPr>
-          </w:pPr>
-          <w:hyperlink w:anchor="_Toc377589078" w:history="1">
-            <w:r>
-              <w:rPr>
-                <w:rStyle w:val="Hyperlink"/>
-                <w:rFonts w:cstheme="minorHAnsi"/>
-                <w:noProof/>
-                <w:lang w:val="sq-AL"/>
-              </w:rPr>
-              <w:t>4.1.</w:t>
-            </w:r>
-            <w:r>
-              <w:rPr>
-                <w:rFonts w:eastAsiaTheme="minorEastAsia"/>
-                <w:noProof/>
-                <w:lang w:val="sq-AL"/>
-              </w:rPr>
-              <w:tab/>
-            </w:r>
-            <w:r>
-              <w:rPr>
-                <w:rStyle w:val="Hyperlink"/>
-                <w:rFonts w:cstheme="minorHAnsi"/>
-                <w:noProof/>
-                <w:lang w:val="sq-AL"/>
-              </w:rPr>
-              <w:t>Unit Tests</w:t>
-            </w:r>
-            <w:r>
-              <w:rPr>
-                <w:noProof/>
-                <w:webHidden/>
-                <w:lang w:val="sq-AL"/>
-              </w:rPr>
-              <w:tab/>
-            </w:r>
-            <w:r>
-              <w:rPr>
-                <w:noProof/>
-                <w:webHidden/>
-                <w:lang w:val="sq-AL"/>
-              </w:rPr>
-              <w:fldChar w:fldCharType="begin"/>
-            </w:r>
-            <w:r>
-              <w:rPr>
-                <w:noProof/>
-                <w:webHidden/>
-                <w:lang w:val="sq-AL"/>
-              </w:rPr>
-              <w:instrText xml:space="preserve"> PAGEREF _Toc377589078 \h </w:instrText>
-            </w:r>
-            <w:r>
-              <w:rPr>
-                <w:noProof/>
-                <w:webHidden/>
-                <w:lang w:val="sq-AL"/>
-              </w:rPr>
-            </w:r>
-            <w:r>
-              <w:rPr>
-                <w:noProof/>
-                <w:webHidden/>
-                <w:lang w:val="sq-AL"/>
-              </w:rPr>
-              <w:fldChar w:fldCharType="separate"/>
-            </w:r>
-            <w:r>
-              <w:rPr>
-                <w:noProof/>
-                <w:webHidden/>
-                <w:lang w:val="sq-AL"/>
-              </w:rPr>
-              <w:t>12</w:t>
-            </w:r>
-            <w:r>
-              <w:rPr>
-                <w:noProof/>
-                <w:webHidden/>
-                <w:lang w:val="sq-AL"/>
+              </w:rPr>
+              <w:t>16</w:t>
+            </w:r>
+            <w:r>
+              <w:rPr>
+                <w:noProof/>
+                <w:webHidden/>
               </w:rPr>
               <w:fldChar w:fldCharType="end"/>
             </w:r>
@@ -4131,10 +3640,9 @@
             <w:rPr>
               <w:rFonts w:eastAsiaTheme="minorEastAsia"/>
               <w:noProof/>
-              <w:lang w:val="sq-AL"/>
             </w:rPr>
           </w:pPr>
-          <w:hyperlink w:anchor="_Toc377589079" w:history="1">
+          <w:hyperlink w:anchor="_Toc377852361" w:history="1">
             <w:r>
               <w:rPr>
                 <w:rStyle w:val="Hyperlink"/>
@@ -4148,7 +3656,6 @@
               <w:rPr>
                 <w:rFonts w:eastAsiaTheme="minorEastAsia"/>
                 <w:noProof/>
-                <w:lang w:val="sq-AL"/>
               </w:rPr>
               <w:tab/>
             </w:r>
@@ -4165,7 +3672,6 @@
               <w:rPr>
                 <w:noProof/>
                 <w:webHidden/>
-                <w:lang w:val="sq-AL"/>
               </w:rPr>
               <w:tab/>
             </w:r>
@@ -4173,7 +3679,6 @@
               <w:rPr>
                 <w:noProof/>
                 <w:webHidden/>
-                <w:lang w:val="sq-AL"/>
               </w:rPr>
               <w:fldChar w:fldCharType="begin"/>
             </w:r>
@@ -4181,22 +3686,19 @@
               <w:rPr>
                 <w:noProof/>
                 <w:webHidden/>
-                <w:lang w:val="sq-AL"/>
-              </w:rPr>
-              <w:instrText xml:space="preserve"> PAGEREF _Toc377589079 \h </w:instrText>
-            </w:r>
-            <w:r>
-              <w:rPr>
-                <w:noProof/>
-                <w:webHidden/>
-                <w:lang w:val="sq-AL"/>
-              </w:rPr>
-            </w:r>
-            <w:r>
-              <w:rPr>
-                <w:noProof/>
-                <w:webHidden/>
-                <w:lang w:val="sq-AL"/>
+              </w:rPr>
+              <w:instrText xml:space="preserve"> PAGEREF _Toc377852361 \h </w:instrText>
+            </w:r>
+            <w:r>
+              <w:rPr>
+                <w:noProof/>
+                <w:webHidden/>
+              </w:rPr>
+            </w:r>
+            <w:r>
+              <w:rPr>
+                <w:noProof/>
+                <w:webHidden/>
               </w:rPr>
               <w:fldChar w:fldCharType="separate"/>
             </w:r>
@@ -4204,15 +3706,13 @@
               <w:rPr>
                 <w:noProof/>
                 <w:webHidden/>
-                <w:lang w:val="sq-AL"/>
-              </w:rPr>
-              <w:t>13</w:t>
-            </w:r>
-            <w:r>
-              <w:rPr>
-                <w:noProof/>
-                <w:webHidden/>
-                <w:lang w:val="sq-AL"/>
+              </w:rPr>
+              <w:t>16</w:t>
+            </w:r>
+            <w:r>
+              <w:rPr>
+                <w:noProof/>
+                <w:webHidden/>
               </w:rPr>
               <w:fldChar w:fldCharType="end"/>
             </w:r>
@@ -4227,10 +3727,9 @@
             <w:rPr>
               <w:rFonts w:eastAsiaTheme="minorEastAsia"/>
               <w:noProof/>
-              <w:lang w:val="sq-AL"/>
             </w:rPr>
           </w:pPr>
-          <w:hyperlink w:anchor="_Toc377589080" w:history="1">
+          <w:hyperlink w:anchor="_Toc377852362" w:history="1">
             <w:r>
               <w:rPr>
                 <w:rStyle w:val="Hyperlink"/>
@@ -4244,7 +3743,6 @@
               <w:rPr>
                 <w:rFonts w:eastAsiaTheme="minorEastAsia"/>
                 <w:noProof/>
-                <w:lang w:val="sq-AL"/>
               </w:rPr>
               <w:tab/>
             </w:r>
@@ -4261,7 +3759,6 @@
               <w:rPr>
                 <w:noProof/>
                 <w:webHidden/>
-                <w:lang w:val="sq-AL"/>
               </w:rPr>
               <w:tab/>
             </w:r>
@@ -4269,7 +3766,6 @@
               <w:rPr>
                 <w:noProof/>
                 <w:webHidden/>
-                <w:lang w:val="sq-AL"/>
               </w:rPr>
               <w:fldChar w:fldCharType="begin"/>
             </w:r>
@@ -4277,22 +3773,19 @@
               <w:rPr>
                 <w:noProof/>
                 <w:webHidden/>
-                <w:lang w:val="sq-AL"/>
-              </w:rPr>
-              <w:instrText xml:space="preserve"> PAGEREF _Toc377589080 \h </w:instrText>
-            </w:r>
-            <w:r>
-              <w:rPr>
-                <w:noProof/>
-                <w:webHidden/>
-                <w:lang w:val="sq-AL"/>
-              </w:rPr>
-            </w:r>
-            <w:r>
-              <w:rPr>
-                <w:noProof/>
-                <w:webHidden/>
-                <w:lang w:val="sq-AL"/>
+              </w:rPr>
+              <w:instrText xml:space="preserve"> PAGEREF _Toc377852362 \h </w:instrText>
+            </w:r>
+            <w:r>
+              <w:rPr>
+                <w:noProof/>
+                <w:webHidden/>
+              </w:rPr>
+            </w:r>
+            <w:r>
+              <w:rPr>
+                <w:noProof/>
+                <w:webHidden/>
               </w:rPr>
               <w:fldChar w:fldCharType="separate"/>
             </w:r>
@@ -4300,15 +3793,13 @@
               <w:rPr>
                 <w:noProof/>
                 <w:webHidden/>
-                <w:lang w:val="sq-AL"/>
-              </w:rPr>
-              <w:t>13</w:t>
-            </w:r>
-            <w:r>
-              <w:rPr>
-                <w:noProof/>
-                <w:webHidden/>
-                <w:lang w:val="sq-AL"/>
+              </w:rPr>
+              <w:t>16</w:t>
+            </w:r>
+            <w:r>
+              <w:rPr>
+                <w:noProof/>
+                <w:webHidden/>
               </w:rPr>
               <w:fldChar w:fldCharType="end"/>
             </w:r>
@@ -4373,7 +3864,7 @@
           <w:lang w:val="sq-AL"/>
         </w:rPr>
       </w:pPr>
-      <w:bookmarkStart w:id="0" w:name="_Toc377589044"/>
+      <w:bookmarkStart w:id="0" w:name="_Toc377852328"/>
       <w:r>
         <w:rPr>
           <w:rFonts w:asciiTheme="minorHAnsi" w:hAnsiTheme="minorHAnsi" w:cstheme="minorHAnsi"/>
@@ -5814,7 +5305,7 @@
           <w:lang w:val="sq-AL"/>
         </w:rPr>
       </w:pPr>
-      <w:bookmarkStart w:id="1" w:name="_Toc377589045"/>
+      <w:bookmarkStart w:id="1" w:name="_Toc377852329"/>
       <w:r>
         <w:rPr>
           <w:rFonts w:asciiTheme="minorHAnsi" w:hAnsiTheme="minorHAnsi" w:cstheme="minorHAnsi"/>
@@ -5846,7 +5337,7 @@
           <w:lang w:val="sq-AL"/>
         </w:rPr>
       </w:pPr>
-      <w:bookmarkStart w:id="2" w:name="_Toc377589046"/>
+      <w:bookmarkStart w:id="2" w:name="_Toc377852330"/>
       <w:r>
         <w:rPr>
           <w:rFonts w:asciiTheme="minorHAnsi" w:hAnsiTheme="minorHAnsi" w:cstheme="minorHAnsi"/>
@@ -5860,16 +5351,7 @@
           <w:rFonts w:asciiTheme="minorHAnsi" w:hAnsiTheme="minorHAnsi" w:cstheme="minorHAnsi"/>
           <w:lang w:val="sq-AL"/>
         </w:rPr>
-        <w:t>O</w:t>
-      </w:r>
-      <w:bookmarkStart w:id="3" w:name="_GoBack"/>
-      <w:bookmarkEnd w:id="3"/>
-      <w:r>
-        <w:rPr>
-          <w:rFonts w:asciiTheme="minorHAnsi" w:hAnsiTheme="minorHAnsi" w:cstheme="minorHAnsi"/>
-          <w:lang w:val="sq-AL"/>
-        </w:rPr>
-        <w:t>verview</w:t>
+        <w:t>Overview</w:t>
       </w:r>
       <w:proofErr w:type="spellEnd"/>
       <w:r>
@@ -5956,7 +5438,7 @@
           <w:lang w:val="sq-AL"/>
         </w:rPr>
       </w:pPr>
-      <w:bookmarkStart w:id="4" w:name="_Toc377589047"/>
+      <w:bookmarkStart w:id="3" w:name="_Toc377852331"/>
       <w:r>
         <w:rPr>
           <w:rFonts w:asciiTheme="minorHAnsi" w:hAnsiTheme="minorHAnsi" w:cstheme="minorHAnsi"/>
@@ -5994,7 +5476,7 @@
         </w:rPr>
         <w:t>)</w:t>
       </w:r>
-      <w:bookmarkEnd w:id="4"/>
+      <w:bookmarkEnd w:id="3"/>
       <w:r>
         <w:rPr>
           <w:rFonts w:asciiTheme="minorHAnsi" w:hAnsiTheme="minorHAnsi" w:cstheme="minorHAnsi"/>
@@ -6315,7 +5797,7 @@
           <w:lang w:val="sq-AL"/>
         </w:rPr>
       </w:pPr>
-      <w:bookmarkStart w:id="5" w:name="_Toc377589048"/>
+      <w:bookmarkStart w:id="4" w:name="_Toc377852332"/>
       <w:r>
         <w:rPr>
           <w:rFonts w:asciiTheme="minorHAnsi" w:hAnsiTheme="minorHAnsi" w:cstheme="minorHAnsi"/>
@@ -6323,7 +5805,7 @@
         </w:rPr>
         <w:t>Referencat</w:t>
       </w:r>
-      <w:bookmarkEnd w:id="5"/>
+      <w:bookmarkEnd w:id="4"/>
       <w:r>
         <w:rPr>
           <w:rFonts w:asciiTheme="minorHAnsi" w:hAnsiTheme="minorHAnsi" w:cstheme="minorHAnsi"/>
@@ -6977,7 +6459,7 @@
           <w:lang w:val="sq-AL"/>
         </w:rPr>
       </w:pPr>
-      <w:bookmarkStart w:id="6" w:name="_Toc377589049"/>
+      <w:bookmarkStart w:id="5" w:name="_Toc377852333"/>
       <w:r>
         <w:rPr>
           <w:rFonts w:asciiTheme="minorHAnsi" w:hAnsiTheme="minorHAnsi" w:cstheme="minorHAnsi"/>
@@ -7000,7 +6482,7 @@
         </w:rPr>
         <w:t>produktit</w:t>
       </w:r>
-      <w:bookmarkEnd w:id="6"/>
+      <w:bookmarkEnd w:id="5"/>
       <w:r>
         <w:rPr>
           <w:rFonts w:asciiTheme="minorHAnsi" w:hAnsiTheme="minorHAnsi" w:cstheme="minorHAnsi"/>
@@ -7103,7 +6585,7 @@
           <w:lang w:val="sq-AL"/>
         </w:rPr>
       </w:pPr>
-      <w:bookmarkStart w:id="7" w:name="_Toc377589050"/>
+      <w:bookmarkStart w:id="6" w:name="_Toc377852334"/>
       <w:r>
         <w:rPr>
           <w:rFonts w:asciiTheme="minorHAnsi" w:hAnsiTheme="minorHAnsi" w:cstheme="minorHAnsi"/>
@@ -7111,7 +6593,7 @@
         </w:rPr>
         <w:t>Rolet dhe përgjegjësitë</w:t>
       </w:r>
-      <w:bookmarkEnd w:id="7"/>
+      <w:bookmarkEnd w:id="6"/>
       <w:r>
         <w:rPr>
           <w:rFonts w:asciiTheme="minorHAnsi" w:hAnsiTheme="minorHAnsi" w:cstheme="minorHAnsi"/>
@@ -7280,7 +6762,7 @@
           <w:lang w:val="sq-AL"/>
         </w:rPr>
       </w:pPr>
-      <w:bookmarkStart w:id="8" w:name="_Toc377589051"/>
+      <w:bookmarkStart w:id="7" w:name="_Toc377852335"/>
       <w:r>
         <w:rPr>
           <w:rFonts w:asciiTheme="minorHAnsi" w:hAnsiTheme="minorHAnsi" w:cstheme="minorHAnsi"/>
@@ -7302,7 +6784,7 @@
         </w:rPr>
         <w:t>tuerit</w:t>
       </w:r>
-      <w:bookmarkEnd w:id="8"/>
+      <w:bookmarkEnd w:id="7"/>
       <w:r>
         <w:rPr>
           <w:rFonts w:asciiTheme="minorHAnsi" w:hAnsiTheme="minorHAnsi" w:cstheme="minorHAnsi"/>
@@ -7323,7 +6805,7 @@
           <w:lang w:val="sq-AL"/>
         </w:rPr>
       </w:pPr>
-      <w:bookmarkStart w:id="9" w:name="_Toc377589052"/>
+      <w:bookmarkStart w:id="8" w:name="_Toc377852336"/>
       <w:r>
         <w:rPr>
           <w:rFonts w:asciiTheme="minorHAnsi" w:hAnsiTheme="minorHAnsi" w:cstheme="minorHAnsi"/>
@@ -7331,7 +6813,7 @@
         </w:rPr>
         <w:t>Supozimet</w:t>
       </w:r>
-      <w:bookmarkEnd w:id="9"/>
+      <w:bookmarkEnd w:id="8"/>
       <w:r>
         <w:rPr>
           <w:rFonts w:asciiTheme="minorHAnsi" w:hAnsiTheme="minorHAnsi" w:cstheme="minorHAnsi"/>
@@ -7381,7 +6863,7 @@
           <w:lang w:val="sq-AL"/>
         </w:rPr>
       </w:pPr>
-      <w:bookmarkStart w:id="10" w:name="_Toc377589053"/>
+      <w:bookmarkStart w:id="9" w:name="_Toc377852337"/>
       <w:r>
         <w:rPr>
           <w:rFonts w:asciiTheme="minorHAnsi" w:hAnsiTheme="minorHAnsi" w:cstheme="minorHAnsi"/>
@@ -7389,7 +6871,7 @@
         </w:rPr>
         <w:t>Varësitë e grupit</w:t>
       </w:r>
-      <w:bookmarkEnd w:id="10"/>
+      <w:bookmarkEnd w:id="9"/>
       <w:r>
         <w:rPr>
           <w:rFonts w:asciiTheme="minorHAnsi" w:hAnsiTheme="minorHAnsi" w:cstheme="minorHAnsi"/>
@@ -7436,7 +6918,7 @@
           <w:lang w:val="sq-AL"/>
         </w:rPr>
       </w:pPr>
-      <w:bookmarkStart w:id="11" w:name="_Toc377589054"/>
+      <w:bookmarkStart w:id="10" w:name="_Toc377852338"/>
       <w:r>
         <w:rPr>
           <w:rFonts w:asciiTheme="minorHAnsi" w:hAnsiTheme="minorHAnsi" w:cstheme="minorHAnsi"/>
@@ -7451,7 +6933,6 @@
         </w:rPr>
         <w:t xml:space="preserve"> i rrezik</w:t>
       </w:r>
-      <w:bookmarkEnd w:id="11"/>
       <w:r>
         <w:rPr>
           <w:rFonts w:asciiTheme="minorHAnsi" w:hAnsiTheme="minorHAnsi" w:cstheme="minorHAnsi"/>
@@ -7459,6 +6940,7 @@
         </w:rPr>
         <w:t>ut</w:t>
       </w:r>
+      <w:bookmarkEnd w:id="10"/>
       <w:r>
         <w:rPr>
           <w:rFonts w:asciiTheme="minorHAnsi" w:hAnsiTheme="minorHAnsi" w:cstheme="minorHAnsi"/>
@@ -7570,7 +7052,7 @@
           <w:lang w:val="sq-AL"/>
         </w:rPr>
       </w:pPr>
-      <w:bookmarkStart w:id="12" w:name="_Toc377589055"/>
+      <w:bookmarkStart w:id="11" w:name="_Toc377852339"/>
       <w:r>
         <w:rPr>
           <w:rFonts w:asciiTheme="minorHAnsi" w:hAnsiTheme="minorHAnsi" w:cstheme="minorHAnsi"/>
@@ -7578,7 +7060,7 @@
         </w:rPr>
         <w:t>Përllogaritjet</w:t>
       </w:r>
-      <w:bookmarkEnd w:id="12"/>
+      <w:bookmarkEnd w:id="11"/>
       <w:r>
         <w:rPr>
           <w:rFonts w:asciiTheme="minorHAnsi" w:hAnsiTheme="minorHAnsi" w:cstheme="minorHAnsi"/>
@@ -7599,7 +7081,7 @@
           <w:lang w:val="sq-AL"/>
         </w:rPr>
       </w:pPr>
-      <w:bookmarkStart w:id="13" w:name="_Toc377589056"/>
+      <w:bookmarkStart w:id="12" w:name="_Toc377852340"/>
       <w:r>
         <w:rPr>
           <w:rFonts w:asciiTheme="minorHAnsi" w:hAnsiTheme="minorHAnsi" w:cstheme="minorHAnsi"/>
@@ -7607,7 +7089,7 @@
         </w:rPr>
         <w:t>Përpjekjet</w:t>
       </w:r>
-      <w:bookmarkEnd w:id="13"/>
+      <w:bookmarkEnd w:id="12"/>
       <w:r>
         <w:rPr>
           <w:rFonts w:asciiTheme="minorHAnsi" w:hAnsiTheme="minorHAnsi" w:cstheme="minorHAnsi"/>
@@ -7696,7 +7178,7 @@
           <w:lang w:val="sq-AL"/>
         </w:rPr>
       </w:pPr>
-      <w:bookmarkStart w:id="14" w:name="_Toc377589057"/>
+      <w:bookmarkStart w:id="13" w:name="_Toc377852341"/>
       <w:r>
         <w:rPr>
           <w:rFonts w:asciiTheme="minorHAnsi" w:hAnsiTheme="minorHAnsi" w:cstheme="minorHAnsi"/>
@@ -7704,7 +7186,7 @@
         </w:rPr>
         <w:t>Shpenzimet</w:t>
       </w:r>
-      <w:bookmarkEnd w:id="14"/>
+      <w:bookmarkEnd w:id="13"/>
       <w:r>
         <w:rPr>
           <w:rFonts w:asciiTheme="minorHAnsi" w:hAnsiTheme="minorHAnsi" w:cstheme="minorHAnsi"/>
@@ -7753,7 +7235,7 @@
           <w:lang w:val="sq-AL"/>
         </w:rPr>
       </w:pPr>
-      <w:bookmarkStart w:id="15" w:name="_Toc377589058"/>
+      <w:bookmarkStart w:id="14" w:name="_Toc377852342"/>
       <w:r>
         <w:rPr>
           <w:rFonts w:asciiTheme="minorHAnsi" w:hAnsiTheme="minorHAnsi" w:cstheme="minorHAnsi"/>
@@ -7761,7 +7243,7 @@
         </w:rPr>
         <w:t>Madhësia e pjesëve furnizuese</w:t>
       </w:r>
-      <w:bookmarkEnd w:id="15"/>
+      <w:bookmarkEnd w:id="14"/>
       <w:r>
         <w:rPr>
           <w:rFonts w:asciiTheme="minorHAnsi" w:hAnsiTheme="minorHAnsi" w:cstheme="minorHAnsi"/>
@@ -7828,7 +7310,7 @@
           <w:lang w:val="sq-AL"/>
         </w:rPr>
       </w:pPr>
-      <w:bookmarkStart w:id="16" w:name="_Toc377589059"/>
+      <w:bookmarkStart w:id="15" w:name="_Toc377852343"/>
       <w:r>
         <w:rPr>
           <w:rFonts w:asciiTheme="minorHAnsi" w:hAnsiTheme="minorHAnsi" w:cstheme="minorHAnsi"/>
@@ -7836,7 +7318,7 @@
         </w:rPr>
         <w:t>Madhësia e pjesëve jo furnizuese</w:t>
       </w:r>
-      <w:bookmarkEnd w:id="16"/>
+      <w:bookmarkEnd w:id="15"/>
       <w:r>
         <w:rPr>
           <w:rFonts w:asciiTheme="minorHAnsi" w:hAnsiTheme="minorHAnsi" w:cstheme="minorHAnsi"/>
@@ -8023,7 +7505,7 @@
           <w:lang w:val="sq-AL"/>
         </w:rPr>
       </w:pPr>
-      <w:bookmarkStart w:id="17" w:name="_Toc377589060"/>
+      <w:bookmarkStart w:id="16" w:name="_Toc377852344"/>
       <w:r>
         <w:rPr>
           <w:rFonts w:asciiTheme="minorHAnsi" w:hAnsiTheme="minorHAnsi" w:cstheme="minorHAnsi"/>
@@ -8031,7 +7513,7 @@
         </w:rPr>
         <w:t>Plani i projektit</w:t>
       </w:r>
-      <w:bookmarkEnd w:id="17"/>
+      <w:bookmarkEnd w:id="16"/>
       <w:r>
         <w:rPr>
           <w:rFonts w:asciiTheme="minorHAnsi" w:hAnsiTheme="minorHAnsi" w:cstheme="minorHAnsi"/>
@@ -8052,7 +7534,7 @@
           <w:lang w:val="sq-AL"/>
         </w:rPr>
       </w:pPr>
-      <w:bookmarkStart w:id="18" w:name="_Toc377589061"/>
+      <w:bookmarkStart w:id="17" w:name="_Toc377852345"/>
       <w:r>
         <w:rPr>
           <w:rFonts w:asciiTheme="minorHAnsi" w:hAnsiTheme="minorHAnsi" w:cstheme="minorHAnsi"/>
@@ -8060,7 +7542,7 @@
         </w:rPr>
         <w:t>Orari</w:t>
       </w:r>
-      <w:bookmarkEnd w:id="18"/>
+      <w:bookmarkEnd w:id="17"/>
     </w:p>
     <w:p>
       <w:pPr>
@@ -8810,7 +8292,7 @@
           <w:lang w:val="sq-AL"/>
         </w:rPr>
       </w:pPr>
-      <w:bookmarkStart w:id="19" w:name="_Toc377589062"/>
+      <w:bookmarkStart w:id="18" w:name="_Toc377852346"/>
       <w:r>
         <w:rPr>
           <w:rFonts w:asciiTheme="minorHAnsi" w:hAnsiTheme="minorHAnsi" w:cstheme="minorHAnsi"/>
@@ -8819,7 +8301,7 @@
         <w:lastRenderedPageBreak/>
         <w:t>Kërkesat</w:t>
       </w:r>
-      <w:bookmarkEnd w:id="19"/>
+      <w:bookmarkEnd w:id="18"/>
     </w:p>
     <w:p>
       <w:pPr>
@@ -8833,7 +8315,7 @@
           <w:lang w:val="sq-AL"/>
         </w:rPr>
       </w:pPr>
-      <w:bookmarkStart w:id="20" w:name="_Toc377589063"/>
+      <w:bookmarkStart w:id="19" w:name="_Toc377852347"/>
       <w:r>
         <w:rPr>
           <w:rFonts w:asciiTheme="minorHAnsi" w:hAnsiTheme="minorHAnsi" w:cstheme="minorHAnsi"/>
@@ -8841,7 +8323,7 @@
         </w:rPr>
         <w:t>Identifikimi i kërkesave</w:t>
       </w:r>
-      <w:bookmarkEnd w:id="20"/>
+      <w:bookmarkEnd w:id="19"/>
       <w:r>
         <w:rPr>
           <w:rFonts w:asciiTheme="minorHAnsi" w:hAnsiTheme="minorHAnsi" w:cstheme="minorHAnsi"/>
@@ -8862,7 +8344,7 @@
           <w:lang w:val="sq-AL"/>
         </w:rPr>
       </w:pPr>
-      <w:bookmarkStart w:id="21" w:name="_Toc377589064"/>
+      <w:bookmarkStart w:id="20" w:name="_Toc377852348"/>
       <w:proofErr w:type="spellStart"/>
       <w:r>
         <w:rPr>
@@ -8895,7 +8377,7 @@
         </w:rPr>
         <w:t xml:space="preserve"> Diagrami</w:t>
       </w:r>
-      <w:bookmarkEnd w:id="21"/>
+      <w:bookmarkEnd w:id="20"/>
     </w:p>
     <w:p>
       <w:pPr>
@@ -8925,7 +8407,7 @@
           <w:lang w:val="sq-AL"/>
         </w:rPr>
       </w:pPr>
-      <w:bookmarkStart w:id="22" w:name="_Toc377589065"/>
+      <w:bookmarkStart w:id="21" w:name="_Toc377852349"/>
       <w:proofErr w:type="spellStart"/>
       <w:r>
         <w:rPr>
@@ -8958,7 +8440,7 @@
         </w:rPr>
         <w:t xml:space="preserve"> Tabela</w:t>
       </w:r>
-      <w:bookmarkEnd w:id="22"/>
+      <w:bookmarkEnd w:id="21"/>
     </w:p>
     <w:p>
       <w:pPr>
@@ -15725,7 +15207,7 @@
           <w:lang w:val="sq-AL"/>
         </w:rPr>
       </w:pPr>
-      <w:bookmarkStart w:id="23" w:name="_Toc377589066"/>
+      <w:bookmarkStart w:id="22" w:name="_Toc377852350"/>
       <w:proofErr w:type="spellStart"/>
       <w:r>
         <w:rPr>
@@ -15758,7 +15240,7 @@
         </w:rPr>
         <w:t xml:space="preserve"> Përshkrimet</w:t>
       </w:r>
-      <w:bookmarkEnd w:id="23"/>
+      <w:bookmarkEnd w:id="22"/>
     </w:p>
     <w:p>
       <w:pPr>
@@ -16371,7 +15853,7 @@
           <w:lang w:val="sq-AL"/>
         </w:rPr>
       </w:pPr>
-      <w:bookmarkStart w:id="24" w:name="_Toc377589067"/>
+      <w:bookmarkStart w:id="23" w:name="_Toc377852351"/>
       <w:r>
         <w:rPr>
           <w:rFonts w:asciiTheme="minorHAnsi" w:hAnsiTheme="minorHAnsi" w:cstheme="minorHAnsi"/>
@@ -16379,7 +15861,7 @@
         </w:rPr>
         <w:t>Klasifikimi i kërkesave</w:t>
       </w:r>
-      <w:bookmarkEnd w:id="24"/>
+      <w:bookmarkEnd w:id="23"/>
       <w:r>
         <w:rPr>
           <w:rFonts w:asciiTheme="minorHAnsi" w:hAnsiTheme="minorHAnsi" w:cstheme="minorHAnsi"/>
@@ -16408,7 +15890,7 @@
           <w:lang w:val="sq-AL"/>
         </w:rPr>
       </w:pPr>
-      <w:bookmarkStart w:id="25" w:name="_Toc377589068"/>
+      <w:bookmarkStart w:id="24" w:name="_Toc377852352"/>
       <w:proofErr w:type="spellStart"/>
       <w:r>
         <w:rPr>
@@ -16425,7 +15907,7 @@
         </w:rPr>
         <w:t xml:space="preserve"> sipas natyrës</w:t>
       </w:r>
-      <w:bookmarkEnd w:id="25"/>
+      <w:bookmarkEnd w:id="24"/>
     </w:p>
     <w:p>
       <w:pPr>
@@ -16530,7 +16012,7 @@
           <w:lang w:val="sq-AL"/>
         </w:rPr>
       </w:pPr>
-      <w:bookmarkStart w:id="26" w:name="_Toc377589069"/>
+      <w:bookmarkStart w:id="25" w:name="_Toc377852353"/>
       <w:r>
         <w:rPr>
           <w:rFonts w:asciiTheme="minorHAnsi" w:hAnsiTheme="minorHAnsi" w:cstheme="minorHAnsi"/>
@@ -16539,7 +16021,7 @@
         <w:lastRenderedPageBreak/>
         <w:t>Specifikimi i kërkesave</w:t>
       </w:r>
-      <w:bookmarkEnd w:id="26"/>
+      <w:bookmarkEnd w:id="25"/>
       <w:r>
         <w:rPr>
           <w:rFonts w:asciiTheme="minorHAnsi" w:hAnsiTheme="minorHAnsi" w:cstheme="minorHAnsi"/>
@@ -16560,7 +16042,7 @@
           <w:lang w:val="sq-AL"/>
         </w:rPr>
       </w:pPr>
-      <w:bookmarkStart w:id="27" w:name="_Toc377589070"/>
+      <w:bookmarkStart w:id="26" w:name="_Toc377852354"/>
       <w:r>
         <w:rPr>
           <w:rFonts w:asciiTheme="minorHAnsi" w:hAnsiTheme="minorHAnsi" w:cstheme="minorHAnsi"/>
@@ -16616,7 +16098,7 @@
         </w:rPr>
         <w:t xml:space="preserve"> dhënave</w:t>
       </w:r>
-      <w:bookmarkEnd w:id="27"/>
+      <w:bookmarkEnd w:id="26"/>
       <w:r>
         <w:rPr>
           <w:rFonts w:asciiTheme="minorHAnsi" w:hAnsiTheme="minorHAnsi" w:cstheme="minorHAnsi"/>
@@ -16644,7 +16126,6 @@
         <w:rPr>
           <w:rFonts w:cstheme="minorHAnsi"/>
           <w:noProof/>
-          <w:lang w:val="sq-AL"/>
         </w:rPr>
         <w:drawing>
           <wp:inline distT="0" distB="0" distL="0" distR="0" wp14:anchorId="700D2398" wp14:editId="431B671E">
@@ -16717,7 +16198,7 @@
           <w:lang w:val="sq-AL"/>
         </w:rPr>
       </w:pPr>
-      <w:bookmarkStart w:id="28" w:name="_Toc377589071"/>
+      <w:bookmarkStart w:id="27" w:name="_Toc377852355"/>
       <w:proofErr w:type="spellStart"/>
       <w:r>
         <w:rPr>
@@ -16759,7 +16240,7 @@
         </w:rPr>
         <w:t>Chart</w:t>
       </w:r>
-      <w:bookmarkEnd w:id="28"/>
+      <w:bookmarkEnd w:id="27"/>
       <w:proofErr w:type="spellEnd"/>
       <w:r>
         <w:rPr>
@@ -16779,7 +16260,6 @@
       <w:r>
         <w:rPr>
           <w:noProof/>
-          <w:lang w:val="sq-AL"/>
         </w:rPr>
         <w:drawing>
           <wp:inline distT="0" distB="0" distL="0" distR="0" wp14:anchorId="0D4FCF21" wp14:editId="49C9E7AD">
@@ -16859,7 +16339,7 @@
           <w:lang w:val="sq-AL"/>
         </w:rPr>
       </w:pPr>
-      <w:bookmarkStart w:id="29" w:name="_Toc377589073"/>
+      <w:bookmarkStart w:id="28" w:name="_Toc377852356"/>
       <w:r>
         <w:rPr>
           <w:rFonts w:asciiTheme="minorHAnsi" w:hAnsiTheme="minorHAnsi" w:cstheme="minorHAnsi"/>
@@ -16868,7 +16348,7 @@
         <w:lastRenderedPageBreak/>
         <w:t>Dizajni</w:t>
       </w:r>
-      <w:bookmarkEnd w:id="29"/>
+      <w:bookmarkEnd w:id="28"/>
     </w:p>
     <w:p>
       <w:pPr>
@@ -16882,7 +16362,7 @@
           <w:lang w:val="sq-AL"/>
         </w:rPr>
       </w:pPr>
-      <w:bookmarkStart w:id="30" w:name="_Toc377589074"/>
+      <w:bookmarkStart w:id="29" w:name="_Toc377852357"/>
       <w:r>
         <w:rPr>
           <w:rFonts w:asciiTheme="minorHAnsi" w:hAnsiTheme="minorHAnsi" w:cstheme="minorHAnsi"/>
@@ -16890,7 +16370,7 @@
         </w:rPr>
         <w:t>Diagrami i klasave</w:t>
       </w:r>
-      <w:bookmarkEnd w:id="30"/>
+      <w:bookmarkEnd w:id="29"/>
     </w:p>
     <w:p>
       <w:pPr>
@@ -16901,7 +16381,6 @@
       <w:r>
         <w:rPr>
           <w:noProof/>
-          <w:lang w:val="sq-AL"/>
         </w:rPr>
         <w:drawing>
           <wp:inline distT="0" distB="0" distL="0" distR="0" wp14:anchorId="61C9A4A6" wp14:editId="0FBE551E">
@@ -16965,7 +16444,7 @@
           <w:lang w:val="sq-AL"/>
         </w:rPr>
       </w:pPr>
-      <w:bookmarkStart w:id="31" w:name="_Toc377589075"/>
+      <w:bookmarkStart w:id="30" w:name="_Toc377852358"/>
       <w:r>
         <w:rPr>
           <w:rFonts w:asciiTheme="minorHAnsi" w:hAnsiTheme="minorHAnsi" w:cstheme="minorHAnsi"/>
@@ -16973,7 +16452,7 @@
         </w:rPr>
         <w:t>Diagrami i Bazës së të dhënave</w:t>
       </w:r>
-      <w:bookmarkEnd w:id="31"/>
+      <w:bookmarkEnd w:id="30"/>
       <w:r>
         <w:rPr>
           <w:rFonts w:asciiTheme="minorHAnsi" w:hAnsiTheme="minorHAnsi" w:cstheme="minorHAnsi"/>
@@ -16994,7 +16473,6 @@
         <w:rPr>
           <w:rFonts w:cstheme="minorHAnsi"/>
           <w:noProof/>
-          <w:lang w:val="sq-AL"/>
         </w:rPr>
         <w:drawing>
           <wp:inline distT="0" distB="0" distL="0" distR="0" wp14:anchorId="13D40717" wp14:editId="4820B0C2">
@@ -17066,7 +16544,7 @@
           <w:lang w:val="sq-AL"/>
         </w:rPr>
       </w:pPr>
-      <w:bookmarkStart w:id="32" w:name="_Toc377589076"/>
+      <w:bookmarkStart w:id="31" w:name="_Toc377852359"/>
       <w:r>
         <w:rPr>
           <w:rFonts w:asciiTheme="minorHAnsi" w:hAnsiTheme="minorHAnsi" w:cstheme="minorHAnsi"/>
@@ -17075,7 +16553,7 @@
         <w:lastRenderedPageBreak/>
         <w:t>Dizajni i GUI</w:t>
       </w:r>
-      <w:bookmarkEnd w:id="32"/>
+      <w:bookmarkEnd w:id="31"/>
       <w:r>
         <w:rPr>
           <w:rFonts w:asciiTheme="minorHAnsi" w:hAnsiTheme="minorHAnsi" w:cstheme="minorHAnsi"/>
@@ -17094,7 +16572,6 @@
       <w:r>
         <w:rPr>
           <w:noProof/>
-          <w:lang w:val="sq-AL"/>
         </w:rPr>
         <w:drawing>
           <wp:inline distT="0" distB="0" distL="0" distR="0" wp14:anchorId="2929CD2F" wp14:editId="43B13B39">
@@ -17182,7 +16659,6 @@
       <w:r>
         <w:rPr>
           <w:noProof/>
-          <w:lang w:val="sq-AL"/>
         </w:rPr>
         <w:drawing>
           <wp:inline distT="0" distB="0" distL="0" distR="0" wp14:anchorId="0139C790" wp14:editId="20A9883A">
@@ -17245,7 +16721,15 @@
         <w:rPr>
           <w:lang w:val="sq-AL"/>
         </w:rPr>
-        <w:t>navigimi</w:t>
+        <w:t>na</w:t>
+      </w:r>
+      <w:bookmarkStart w:id="32" w:name="_GoBack"/>
+      <w:bookmarkEnd w:id="32"/>
+      <w:r>
+        <w:rPr>
+          <w:lang w:val="sq-AL"/>
+        </w:rPr>
+        <w:t>vigimi</w:t>
       </w:r>
       <w:proofErr w:type="spellEnd"/>
       <w:r>
@@ -17277,7 +16761,6 @@
       <w:r>
         <w:rPr>
           <w:noProof/>
-          <w:lang w:val="sq-AL"/>
         </w:rPr>
         <w:lastRenderedPageBreak/>
         <w:drawing>
@@ -17353,7 +16836,6 @@
       <w:r>
         <w:rPr>
           <w:noProof/>
-          <w:lang w:val="sq-AL"/>
         </w:rPr>
         <w:drawing>
           <wp:inline distT="0" distB="0" distL="0" distR="0" wp14:anchorId="1959F91B" wp14:editId="2BB64AD7">
@@ -17446,7 +16928,7 @@
           <w:lang w:val="sq-AL"/>
         </w:rPr>
       </w:pPr>
-      <w:bookmarkStart w:id="33" w:name="_Toc377589077"/>
+      <w:bookmarkStart w:id="33" w:name="_Toc377852360"/>
       <w:r>
         <w:rPr>
           <w:rFonts w:asciiTheme="minorHAnsi" w:hAnsiTheme="minorHAnsi" w:cstheme="minorHAnsi"/>
@@ -17549,7 +17031,7 @@
           <w:lang w:val="sq-AL"/>
         </w:rPr>
       </w:pPr>
-      <w:bookmarkStart w:id="34" w:name="_Toc377589079"/>
+      <w:bookmarkStart w:id="34" w:name="_Toc377852361"/>
       <w:r>
         <w:rPr>
           <w:rFonts w:asciiTheme="minorHAnsi" w:hAnsiTheme="minorHAnsi" w:cstheme="minorHAnsi"/>
@@ -17707,7 +17189,7 @@
           <w:lang w:val="sq-AL"/>
         </w:rPr>
       </w:pPr>
-      <w:bookmarkStart w:id="35" w:name="_Toc377589080"/>
+      <w:bookmarkStart w:id="35" w:name="_Toc377852362"/>
       <w:r>
         <w:rPr>
           <w:rFonts w:asciiTheme="minorHAnsi" w:hAnsiTheme="minorHAnsi" w:cstheme="minorHAnsi"/>
@@ -23149,7 +22631,7 @@
 </file>
 
 <file path=customXml/itemProps1.xml><?xml version="1.0" encoding="utf-8"?>
-<ds:datastoreItem xmlns:ds="http://schemas.openxmlformats.org/officeDocument/2006/customXml" ds:itemID="{7BA91FB4-4E5B-4210-8377-1689AB23277E}">
+<ds:datastoreItem xmlns:ds="http://schemas.openxmlformats.org/officeDocument/2006/customXml" ds:itemID="{6E88812E-ED9B-4489-8887-2DD06BB90E36}">
   <ds:schemaRefs>
     <ds:schemaRef ds:uri="http://schemas.openxmlformats.org/officeDocument/2006/bibliography"/>
   </ds:schemaRefs>

</xml_diff>